<commit_message>
Added UnitTest And update documentation
</commit_message>
<xml_diff>
--- a/Documentatie/Documentatie.docx
+++ b/Documentatie/Documentatie.docx
@@ -4,7 +4,7 @@
   <w:body>
     <w:p>
       <w:pPr>
-        <w:pStyle w:val="Titel"/>
+        <w:pStyle w:val="Title"/>
         <w:rPr>
           <w:sz w:val="72"/>
         </w:rPr>
@@ -18,7 +18,7 @@
     </w:p>
     <w:p>
       <w:pPr>
-        <w:pStyle w:val="Ondertitel"/>
+        <w:pStyle w:val="Subtitle"/>
       </w:pPr>
       <w:r>
         <w:t>Scoresmaster</w:t>
@@ -100,7 +100,7 @@
     </w:p>
     <w:p>
       <w:pPr>
-        <w:pStyle w:val="Ondertitel"/>
+        <w:pStyle w:val="Subtitle"/>
       </w:pPr>
       <w:r>
         <w:lastRenderedPageBreak/>
@@ -109,7 +109,7 @@
     </w:p>
     <w:p>
       <w:pPr>
-        <w:pStyle w:val="Kop2"/>
+        <w:pStyle w:val="Heading2"/>
       </w:pPr>
       <w:r>
         <w:t>Functional Requirements</w:t>
@@ -117,7 +117,7 @@
     </w:p>
     <w:p>
       <w:pPr>
-        <w:pStyle w:val="Lijstalinea"/>
+        <w:pStyle w:val="ListParagraph"/>
         <w:numPr>
           <w:ilvl w:val="0"/>
           <w:numId w:val="17"/>
@@ -153,7 +153,7 @@
     </w:p>
     <w:p>
       <w:pPr>
-        <w:pStyle w:val="Lijstalinea"/>
+        <w:pStyle w:val="ListParagraph"/>
         <w:numPr>
           <w:ilvl w:val="1"/>
           <w:numId w:val="17"/>
@@ -175,7 +175,7 @@
     </w:p>
     <w:p>
       <w:pPr>
-        <w:pStyle w:val="Lijstalinea"/>
+        <w:pStyle w:val="ListParagraph"/>
         <w:numPr>
           <w:ilvl w:val="1"/>
           <w:numId w:val="17"/>
@@ -197,7 +197,7 @@
     </w:p>
     <w:p>
       <w:pPr>
-        <w:pStyle w:val="Lijstalinea"/>
+        <w:pStyle w:val="ListParagraph"/>
         <w:numPr>
           <w:ilvl w:val="0"/>
           <w:numId w:val="17"/>
@@ -221,7 +221,7 @@
     </w:p>
     <w:p>
       <w:pPr>
-        <w:pStyle w:val="Lijstalinea"/>
+        <w:pStyle w:val="ListParagraph"/>
         <w:numPr>
           <w:ilvl w:val="1"/>
           <w:numId w:val="17"/>
@@ -243,7 +243,7 @@
     </w:p>
     <w:p>
       <w:pPr>
-        <w:pStyle w:val="Lijstalinea"/>
+        <w:pStyle w:val="ListParagraph"/>
         <w:numPr>
           <w:ilvl w:val="1"/>
           <w:numId w:val="17"/>
@@ -265,7 +265,7 @@
     </w:p>
     <w:p>
       <w:pPr>
-        <w:pStyle w:val="Lijstalinea"/>
+        <w:pStyle w:val="ListParagraph"/>
         <w:numPr>
           <w:ilvl w:val="0"/>
           <w:numId w:val="17"/>
@@ -289,7 +289,7 @@
     </w:p>
     <w:p>
       <w:pPr>
-        <w:pStyle w:val="Lijstalinea"/>
+        <w:pStyle w:val="ListParagraph"/>
         <w:numPr>
           <w:ilvl w:val="1"/>
           <w:numId w:val="17"/>
@@ -335,7 +335,7 @@
     </w:p>
     <w:p>
       <w:pPr>
-        <w:pStyle w:val="Lijstalinea"/>
+        <w:pStyle w:val="ListParagraph"/>
         <w:numPr>
           <w:ilvl w:val="1"/>
           <w:numId w:val="17"/>
@@ -365,7 +365,7 @@
     </w:p>
     <w:p>
       <w:pPr>
-        <w:pStyle w:val="Lijstalinea"/>
+        <w:pStyle w:val="ListParagraph"/>
         <w:numPr>
           <w:ilvl w:val="0"/>
           <w:numId w:val="17"/>
@@ -407,7 +407,7 @@
     </w:p>
     <w:p>
       <w:pPr>
-        <w:pStyle w:val="Lijstalinea"/>
+        <w:pStyle w:val="ListParagraph"/>
         <w:numPr>
           <w:ilvl w:val="1"/>
           <w:numId w:val="17"/>
@@ -425,7 +425,7 @@
     </w:p>
     <w:p>
       <w:pPr>
-        <w:pStyle w:val="Lijstalinea"/>
+        <w:pStyle w:val="ListParagraph"/>
         <w:numPr>
           <w:ilvl w:val="1"/>
           <w:numId w:val="17"/>
@@ -457,7 +457,7 @@
     </w:p>
     <w:p>
       <w:pPr>
-        <w:pStyle w:val="Lijstalinea"/>
+        <w:pStyle w:val="ListParagraph"/>
         <w:numPr>
           <w:ilvl w:val="0"/>
           <w:numId w:val="17"/>
@@ -493,7 +493,7 @@
     </w:p>
     <w:p>
       <w:pPr>
-        <w:pStyle w:val="Lijstalinea"/>
+        <w:pStyle w:val="ListParagraph"/>
         <w:numPr>
           <w:ilvl w:val="1"/>
           <w:numId w:val="17"/>
@@ -517,7 +517,7 @@
     </w:p>
     <w:p>
       <w:pPr>
-        <w:pStyle w:val="Lijstalinea"/>
+        <w:pStyle w:val="ListParagraph"/>
         <w:numPr>
           <w:ilvl w:val="0"/>
           <w:numId w:val="17"/>
@@ -541,7 +541,7 @@
     </w:p>
     <w:p>
       <w:pPr>
-        <w:pStyle w:val="Lijstalinea"/>
+        <w:pStyle w:val="ListParagraph"/>
         <w:numPr>
           <w:ilvl w:val="1"/>
           <w:numId w:val="17"/>
@@ -559,7 +559,7 @@
     </w:p>
     <w:p>
       <w:pPr>
-        <w:pStyle w:val="Lijstalinea"/>
+        <w:pStyle w:val="ListParagraph"/>
         <w:numPr>
           <w:ilvl w:val="1"/>
           <w:numId w:val="17"/>
@@ -584,7 +584,7 @@
     </w:p>
     <w:p>
       <w:pPr>
-        <w:pStyle w:val="Lijstalinea"/>
+        <w:pStyle w:val="ListParagraph"/>
         <w:numPr>
           <w:ilvl w:val="0"/>
           <w:numId w:val="17"/>
@@ -609,7 +609,7 @@
     </w:p>
     <w:p>
       <w:pPr>
-        <w:pStyle w:val="Lijstalinea"/>
+        <w:pStyle w:val="ListParagraph"/>
         <w:numPr>
           <w:ilvl w:val="1"/>
           <w:numId w:val="17"/>
@@ -645,7 +645,7 @@
     </w:p>
     <w:p>
       <w:pPr>
-        <w:pStyle w:val="Lijstalinea"/>
+        <w:pStyle w:val="ListParagraph"/>
         <w:numPr>
           <w:ilvl w:val="1"/>
           <w:numId w:val="17"/>
@@ -669,7 +669,7 @@
     </w:p>
     <w:p>
       <w:pPr>
-        <w:pStyle w:val="Lijstalinea"/>
+        <w:pStyle w:val="ListParagraph"/>
         <w:numPr>
           <w:ilvl w:val="0"/>
           <w:numId w:val="17"/>
@@ -705,7 +705,7 @@
     </w:p>
     <w:p>
       <w:pPr>
-        <w:pStyle w:val="Lijstalinea"/>
+        <w:pStyle w:val="ListParagraph"/>
         <w:numPr>
           <w:ilvl w:val="1"/>
           <w:numId w:val="17"/>
@@ -729,7 +729,7 @@
     </w:p>
     <w:p>
       <w:pPr>
-        <w:pStyle w:val="Lijstalinea"/>
+        <w:pStyle w:val="ListParagraph"/>
         <w:ind w:left="720"/>
         <w:rPr>
           <w:lang w:val="nl-NL"/>
@@ -738,7 +738,7 @@
     </w:p>
     <w:p>
       <w:pPr>
-        <w:pStyle w:val="Kop2"/>
+        <w:pStyle w:val="Heading2"/>
         <w:rPr>
           <w:lang w:val="nl-NL"/>
         </w:rPr>
@@ -752,7 +752,7 @@
     </w:p>
     <w:p>
       <w:pPr>
-        <w:pStyle w:val="Lijstalinea"/>
+        <w:pStyle w:val="ListParagraph"/>
         <w:numPr>
           <w:ilvl w:val="0"/>
           <w:numId w:val="18"/>
@@ -770,7 +770,7 @@
     </w:p>
     <w:p>
       <w:pPr>
-        <w:pStyle w:val="Lijstalinea"/>
+        <w:pStyle w:val="ListParagraph"/>
         <w:numPr>
           <w:ilvl w:val="1"/>
           <w:numId w:val="18"/>
@@ -788,7 +788,7 @@
     </w:p>
     <w:p>
       <w:pPr>
-        <w:pStyle w:val="Lijstalinea"/>
+        <w:pStyle w:val="ListParagraph"/>
         <w:numPr>
           <w:ilvl w:val="0"/>
           <w:numId w:val="18"/>
@@ -806,7 +806,7 @@
     </w:p>
     <w:p>
       <w:pPr>
-        <w:pStyle w:val="Lijstalinea"/>
+        <w:pStyle w:val="ListParagraph"/>
         <w:numPr>
           <w:ilvl w:val="1"/>
           <w:numId w:val="18"/>
@@ -824,7 +824,7 @@
     </w:p>
     <w:p>
       <w:pPr>
-        <w:pStyle w:val="Lijstalinea"/>
+        <w:pStyle w:val="ListParagraph"/>
         <w:numPr>
           <w:ilvl w:val="0"/>
           <w:numId w:val="18"/>
@@ -842,7 +842,7 @@
     </w:p>
     <w:p>
       <w:pPr>
-        <w:pStyle w:val="Lijstalinea"/>
+        <w:pStyle w:val="ListParagraph"/>
         <w:numPr>
           <w:ilvl w:val="1"/>
           <w:numId w:val="18"/>
@@ -860,7 +860,7 @@
     </w:p>
     <w:p>
       <w:pPr>
-        <w:pStyle w:val="Ondertitel"/>
+        <w:pStyle w:val="Subtitle"/>
         <w:rPr>
           <w:lang w:val="nl-NL"/>
         </w:rPr>
@@ -940,7 +940,7 @@
     </w:p>
     <w:p>
       <w:pPr>
-        <w:pStyle w:val="Ondertitel"/>
+        <w:pStyle w:val="Subtitle"/>
         <w:rPr>
           <w:lang w:val="nl-NL"/>
         </w:rPr>
@@ -955,7 +955,7 @@
     </w:p>
     <w:tbl>
       <w:tblPr>
-        <w:tblStyle w:val="Rastertabel4"/>
+        <w:tblStyle w:val="GridTable4"/>
         <w:tblW w:w="0" w:type="auto"/>
         <w:tblLook w:val="04A0" w:firstRow="1" w:lastRow="0" w:firstColumn="1" w:lastColumn="0" w:noHBand="0" w:noVBand="1"/>
       </w:tblPr>
@@ -1431,7 +1431,7 @@
     </w:p>
     <w:tbl>
       <w:tblPr>
-        <w:tblStyle w:val="Rastertabel4"/>
+        <w:tblStyle w:val="GridTable4"/>
         <w:tblW w:w="0" w:type="auto"/>
         <w:tblLook w:val="04A0" w:firstRow="1" w:lastRow="0" w:firstColumn="1" w:lastColumn="0" w:noHBand="0" w:noVBand="1"/>
       </w:tblPr>
@@ -1969,7 +1969,7 @@
     </w:p>
     <w:tbl>
       <w:tblPr>
-        <w:tblStyle w:val="Rastertabel4"/>
+        <w:tblStyle w:val="GridTable4"/>
         <w:tblW w:w="0" w:type="auto"/>
         <w:tblLook w:val="04A0" w:firstRow="1" w:lastRow="0" w:firstColumn="1" w:lastColumn="0" w:noHBand="0" w:noVBand="1"/>
       </w:tblPr>
@@ -2435,7 +2435,7 @@
     </w:p>
     <w:tbl>
       <w:tblPr>
-        <w:tblStyle w:val="Rastertabel4"/>
+        <w:tblStyle w:val="GridTable4"/>
         <w:tblW w:w="0" w:type="auto"/>
         <w:tblLook w:val="04A0" w:firstRow="1" w:lastRow="0" w:firstColumn="1" w:lastColumn="0" w:noHBand="0" w:noVBand="1"/>
       </w:tblPr>
@@ -2970,7 +2970,7 @@
     </w:p>
     <w:tbl>
       <w:tblPr>
-        <w:tblStyle w:val="Rastertabel4"/>
+        <w:tblStyle w:val="GridTable4"/>
         <w:tblW w:w="0" w:type="auto"/>
         <w:tblLook w:val="04A0" w:firstRow="1" w:lastRow="0" w:firstColumn="1" w:lastColumn="0" w:noHBand="0" w:noVBand="1"/>
       </w:tblPr>
@@ -3470,7 +3470,7 @@
     </w:p>
     <w:tbl>
       <w:tblPr>
-        <w:tblStyle w:val="Rastertabel4"/>
+        <w:tblStyle w:val="GridTable4"/>
         <w:tblW w:w="0" w:type="auto"/>
         <w:tblLook w:val="04A0" w:firstRow="1" w:lastRow="0" w:firstColumn="1" w:lastColumn="0" w:noHBand="0" w:noVBand="1"/>
       </w:tblPr>
@@ -3958,7 +3958,7 @@
     </w:p>
     <w:tbl>
       <w:tblPr>
-        <w:tblStyle w:val="Rastertabel4"/>
+        <w:tblStyle w:val="GridTable4"/>
         <w:tblW w:w="0" w:type="auto"/>
         <w:tblLook w:val="04A0" w:firstRow="1" w:lastRow="0" w:firstColumn="1" w:lastColumn="0" w:noHBand="0" w:noVBand="1"/>
       </w:tblPr>
@@ -4448,7 +4448,7 @@
     </w:p>
     <w:p>
       <w:pPr>
-        <w:pStyle w:val="Ondertitel"/>
+        <w:pStyle w:val="Subtitle"/>
         <w:rPr>
           <w:lang w:val="nl-NL"/>
         </w:rPr>
@@ -4468,7 +4468,7 @@
     </w:p>
     <w:p>
       <w:pPr>
-        <w:pStyle w:val="Kop2"/>
+        <w:pStyle w:val="Heading2"/>
         <w:rPr>
           <w:lang w:val="nl-NL"/>
         </w:rPr>
@@ -4482,7 +4482,7 @@
     </w:p>
     <w:p>
       <w:pPr>
-        <w:pStyle w:val="Lijstalinea"/>
+        <w:pStyle w:val="ListParagraph"/>
         <w:numPr>
           <w:ilvl w:val="0"/>
           <w:numId w:val="37"/>
@@ -4500,7 +4500,7 @@
     </w:p>
     <w:p>
       <w:pPr>
-        <w:pStyle w:val="Lijstalinea"/>
+        <w:pStyle w:val="ListParagraph"/>
         <w:numPr>
           <w:ilvl w:val="0"/>
           <w:numId w:val="37"/>
@@ -4518,7 +4518,7 @@
     </w:p>
     <w:p>
       <w:pPr>
-        <w:pStyle w:val="Lijstalinea"/>
+        <w:pStyle w:val="ListParagraph"/>
         <w:numPr>
           <w:ilvl w:val="0"/>
           <w:numId w:val="37"/>
@@ -4536,7 +4536,7 @@
     </w:p>
     <w:p>
       <w:pPr>
-        <w:pStyle w:val="Lijstalinea"/>
+        <w:pStyle w:val="ListParagraph"/>
         <w:numPr>
           <w:ilvl w:val="0"/>
           <w:numId w:val="37"/>
@@ -4554,7 +4554,7 @@
     </w:p>
     <w:p>
       <w:pPr>
-        <w:pStyle w:val="Lijstalinea"/>
+        <w:pStyle w:val="ListParagraph"/>
         <w:numPr>
           <w:ilvl w:val="0"/>
           <w:numId w:val="37"/>
@@ -4572,7 +4572,7 @@
     </w:p>
     <w:p>
       <w:pPr>
-        <w:pStyle w:val="Kop2"/>
+        <w:pStyle w:val="Heading2"/>
         <w:rPr>
           <w:lang w:val="nl-NL"/>
         </w:rPr>
@@ -4586,7 +4586,7 @@
     </w:p>
     <w:p>
       <w:pPr>
-        <w:pStyle w:val="Lijstalinea"/>
+        <w:pStyle w:val="ListParagraph"/>
         <w:numPr>
           <w:ilvl w:val="0"/>
           <w:numId w:val="38"/>
@@ -4599,12 +4599,24 @@
         <w:rPr>
           <w:lang w:val="nl-NL"/>
         </w:rPr>
-        <w:t>Als programmeur wil ik dat de applicatie in een bepaalde huisstijl worden laten zien.</w:t>
+        <w:t>Als programmeur wil ik dat de applicatie in een bepaalde huisstijl word</w:t>
       </w:r>
-    </w:p>
-    <w:p>
-      <w:pPr>
-        <w:pStyle w:val="Lijstalinea"/>
+      <w:r>
+        <w:rPr>
+          <w:lang w:val="nl-NL"/>
+        </w:rPr>
+        <w:t>t weergegeven.</w:t>
+      </w:r>
+      <w:r>
+        <w:rPr>
+          <w:lang w:val="nl-NL"/>
+        </w:rPr>
+        <w:t>.</w:t>
+      </w:r>
+    </w:p>
+    <w:p>
+      <w:pPr>
+        <w:pStyle w:val="ListParagraph"/>
         <w:numPr>
           <w:ilvl w:val="0"/>
           <w:numId w:val="38"/>
@@ -4622,7 +4634,7 @@
     </w:p>
     <w:p>
       <w:pPr>
-        <w:pStyle w:val="Ondertitel"/>
+        <w:pStyle w:val="Subtitle"/>
         <w:rPr>
           <w:lang w:val="nl-NL"/>
         </w:rPr>
@@ -4845,7 +4857,7 @@
     </w:p>
     <w:p>
       <w:pPr>
-        <w:pStyle w:val="Ondertitel"/>
+        <w:pStyle w:val="Subtitle"/>
         <w:rPr>
           <w:lang w:val="nl-NL"/>
         </w:rPr>
@@ -4874,7 +4886,7 @@
     </w:p>
     <w:p>
       <w:pPr>
-        <w:pStyle w:val="Lijstalinea"/>
+        <w:pStyle w:val="ListParagraph"/>
         <w:rPr>
           <w:lang w:val="nl-NL"/>
         </w:rPr>
@@ -4968,167 +4980,167 @@
     </w:p>
     <w:p>
       <w:pPr>
-        <w:pStyle w:val="Lijstalinea"/>
-        <w:rPr>
-          <w:lang w:val="nl-NL"/>
-        </w:rPr>
-      </w:pPr>
-    </w:p>
-    <w:p>
-      <w:pPr>
-        <w:pStyle w:val="Lijstalinea"/>
-        <w:rPr>
-          <w:lang w:val="nl-NL"/>
-        </w:rPr>
-      </w:pPr>
-    </w:p>
-    <w:p>
-      <w:pPr>
-        <w:pStyle w:val="Lijstalinea"/>
-        <w:rPr>
-          <w:lang w:val="nl-NL"/>
-        </w:rPr>
-      </w:pPr>
-    </w:p>
-    <w:p>
-      <w:pPr>
-        <w:pStyle w:val="Lijstalinea"/>
-        <w:rPr>
-          <w:lang w:val="nl-NL"/>
-        </w:rPr>
-      </w:pPr>
-    </w:p>
-    <w:p>
-      <w:pPr>
-        <w:pStyle w:val="Lijstalinea"/>
-        <w:rPr>
-          <w:lang w:val="nl-NL"/>
-        </w:rPr>
-      </w:pPr>
-    </w:p>
-    <w:p>
-      <w:pPr>
-        <w:pStyle w:val="Lijstalinea"/>
-        <w:rPr>
-          <w:lang w:val="nl-NL"/>
-        </w:rPr>
-      </w:pPr>
-    </w:p>
-    <w:p>
-      <w:pPr>
-        <w:pStyle w:val="Lijstalinea"/>
-        <w:rPr>
-          <w:lang w:val="nl-NL"/>
-        </w:rPr>
-      </w:pPr>
-    </w:p>
-    <w:p>
-      <w:pPr>
-        <w:pStyle w:val="Lijstalinea"/>
-        <w:rPr>
-          <w:lang w:val="nl-NL"/>
-        </w:rPr>
-      </w:pPr>
-    </w:p>
-    <w:p>
-      <w:pPr>
-        <w:pStyle w:val="Lijstalinea"/>
-        <w:rPr>
-          <w:lang w:val="nl-NL"/>
-        </w:rPr>
-      </w:pPr>
-    </w:p>
-    <w:p>
-      <w:pPr>
-        <w:pStyle w:val="Lijstalinea"/>
-        <w:rPr>
-          <w:lang w:val="nl-NL"/>
-        </w:rPr>
-      </w:pPr>
-    </w:p>
-    <w:p>
-      <w:pPr>
-        <w:pStyle w:val="Lijstalinea"/>
-        <w:rPr>
-          <w:lang w:val="nl-NL"/>
-        </w:rPr>
-      </w:pPr>
-    </w:p>
-    <w:p>
-      <w:pPr>
-        <w:pStyle w:val="Lijstalinea"/>
-        <w:rPr>
-          <w:lang w:val="nl-NL"/>
-        </w:rPr>
-      </w:pPr>
-    </w:p>
-    <w:p>
-      <w:pPr>
-        <w:pStyle w:val="Lijstalinea"/>
-        <w:rPr>
-          <w:lang w:val="nl-NL"/>
-        </w:rPr>
-      </w:pPr>
-    </w:p>
-    <w:p>
-      <w:pPr>
-        <w:pStyle w:val="Lijstalinea"/>
-        <w:rPr>
-          <w:lang w:val="nl-NL"/>
-        </w:rPr>
-      </w:pPr>
-    </w:p>
-    <w:p>
-      <w:pPr>
-        <w:pStyle w:val="Lijstalinea"/>
-        <w:rPr>
-          <w:lang w:val="nl-NL"/>
-        </w:rPr>
-      </w:pPr>
-    </w:p>
-    <w:p>
-      <w:pPr>
-        <w:pStyle w:val="Lijstalinea"/>
-        <w:rPr>
-          <w:lang w:val="nl-NL"/>
-        </w:rPr>
-      </w:pPr>
-    </w:p>
-    <w:p>
-      <w:pPr>
-        <w:pStyle w:val="Lijstalinea"/>
-        <w:rPr>
-          <w:lang w:val="nl-NL"/>
-        </w:rPr>
-      </w:pPr>
-    </w:p>
-    <w:p>
-      <w:pPr>
-        <w:pStyle w:val="Lijstalinea"/>
-        <w:rPr>
-          <w:lang w:val="nl-NL"/>
-        </w:rPr>
-      </w:pPr>
-    </w:p>
-    <w:p>
-      <w:pPr>
-        <w:pStyle w:val="Lijstalinea"/>
-        <w:rPr>
-          <w:lang w:val="nl-NL"/>
-        </w:rPr>
-      </w:pPr>
-    </w:p>
-    <w:p>
-      <w:pPr>
-        <w:pStyle w:val="Lijstalinea"/>
-        <w:rPr>
-          <w:lang w:val="nl-NL"/>
-        </w:rPr>
-      </w:pPr>
-    </w:p>
-    <w:p>
-      <w:pPr>
-        <w:pStyle w:val="Lijstalinea"/>
+        <w:pStyle w:val="ListParagraph"/>
+        <w:rPr>
+          <w:lang w:val="nl-NL"/>
+        </w:rPr>
+      </w:pPr>
+    </w:p>
+    <w:p>
+      <w:pPr>
+        <w:pStyle w:val="ListParagraph"/>
+        <w:rPr>
+          <w:lang w:val="nl-NL"/>
+        </w:rPr>
+      </w:pPr>
+    </w:p>
+    <w:p>
+      <w:pPr>
+        <w:pStyle w:val="ListParagraph"/>
+        <w:rPr>
+          <w:lang w:val="nl-NL"/>
+        </w:rPr>
+      </w:pPr>
+    </w:p>
+    <w:p>
+      <w:pPr>
+        <w:pStyle w:val="ListParagraph"/>
+        <w:rPr>
+          <w:lang w:val="nl-NL"/>
+        </w:rPr>
+      </w:pPr>
+    </w:p>
+    <w:p>
+      <w:pPr>
+        <w:pStyle w:val="ListParagraph"/>
+        <w:rPr>
+          <w:lang w:val="nl-NL"/>
+        </w:rPr>
+      </w:pPr>
+    </w:p>
+    <w:p>
+      <w:pPr>
+        <w:pStyle w:val="ListParagraph"/>
+        <w:rPr>
+          <w:lang w:val="nl-NL"/>
+        </w:rPr>
+      </w:pPr>
+    </w:p>
+    <w:p>
+      <w:pPr>
+        <w:pStyle w:val="ListParagraph"/>
+        <w:rPr>
+          <w:lang w:val="nl-NL"/>
+        </w:rPr>
+      </w:pPr>
+    </w:p>
+    <w:p>
+      <w:pPr>
+        <w:pStyle w:val="ListParagraph"/>
+        <w:rPr>
+          <w:lang w:val="nl-NL"/>
+        </w:rPr>
+      </w:pPr>
+    </w:p>
+    <w:p>
+      <w:pPr>
+        <w:pStyle w:val="ListParagraph"/>
+        <w:rPr>
+          <w:lang w:val="nl-NL"/>
+        </w:rPr>
+      </w:pPr>
+    </w:p>
+    <w:p>
+      <w:pPr>
+        <w:pStyle w:val="ListParagraph"/>
+        <w:rPr>
+          <w:lang w:val="nl-NL"/>
+        </w:rPr>
+      </w:pPr>
+    </w:p>
+    <w:p>
+      <w:pPr>
+        <w:pStyle w:val="ListParagraph"/>
+        <w:rPr>
+          <w:lang w:val="nl-NL"/>
+        </w:rPr>
+      </w:pPr>
+    </w:p>
+    <w:p>
+      <w:pPr>
+        <w:pStyle w:val="ListParagraph"/>
+        <w:rPr>
+          <w:lang w:val="nl-NL"/>
+        </w:rPr>
+      </w:pPr>
+    </w:p>
+    <w:p>
+      <w:pPr>
+        <w:pStyle w:val="ListParagraph"/>
+        <w:rPr>
+          <w:lang w:val="nl-NL"/>
+        </w:rPr>
+      </w:pPr>
+    </w:p>
+    <w:p>
+      <w:pPr>
+        <w:pStyle w:val="ListParagraph"/>
+        <w:rPr>
+          <w:lang w:val="nl-NL"/>
+        </w:rPr>
+      </w:pPr>
+    </w:p>
+    <w:p>
+      <w:pPr>
+        <w:pStyle w:val="ListParagraph"/>
+        <w:rPr>
+          <w:lang w:val="nl-NL"/>
+        </w:rPr>
+      </w:pPr>
+    </w:p>
+    <w:p>
+      <w:pPr>
+        <w:pStyle w:val="ListParagraph"/>
+        <w:rPr>
+          <w:lang w:val="nl-NL"/>
+        </w:rPr>
+      </w:pPr>
+    </w:p>
+    <w:p>
+      <w:pPr>
+        <w:pStyle w:val="ListParagraph"/>
+        <w:rPr>
+          <w:lang w:val="nl-NL"/>
+        </w:rPr>
+      </w:pPr>
+    </w:p>
+    <w:p>
+      <w:pPr>
+        <w:pStyle w:val="ListParagraph"/>
+        <w:rPr>
+          <w:lang w:val="nl-NL"/>
+        </w:rPr>
+      </w:pPr>
+    </w:p>
+    <w:p>
+      <w:pPr>
+        <w:pStyle w:val="ListParagraph"/>
+        <w:rPr>
+          <w:lang w:val="nl-NL"/>
+        </w:rPr>
+      </w:pPr>
+    </w:p>
+    <w:p>
+      <w:pPr>
+        <w:pStyle w:val="ListParagraph"/>
+        <w:rPr>
+          <w:lang w:val="nl-NL"/>
+        </w:rPr>
+      </w:pPr>
+    </w:p>
+    <w:p>
+      <w:pPr>
+        <w:pStyle w:val="ListParagraph"/>
         <w:rPr>
           <w:lang w:val="nl-NL"/>
         </w:rPr>
@@ -5218,7 +5230,7 @@
     </w:p>
     <w:p>
       <w:pPr>
-        <w:pStyle w:val="Lijstalinea"/>
+        <w:pStyle w:val="ListParagraph"/>
         <w:ind w:left="720"/>
         <w:rPr>
           <w:lang w:val="nl-NL"/>
@@ -5417,7 +5429,7 @@
     </w:p>
     <w:p>
       <w:pPr>
-        <w:pStyle w:val="Ondertitel"/>
+        <w:pStyle w:val="Subtitle"/>
         <w:rPr>
           <w:lang w:val="nl-NL"/>
         </w:rPr>
@@ -5446,7 +5458,7 @@
     </w:p>
     <w:p>
       <w:pPr>
-        <w:pStyle w:val="Lijstalinea"/>
+        <w:pStyle w:val="ListParagraph"/>
         <w:rPr>
           <w:lang w:val="nl-NL"/>
         </w:rPr>
@@ -5527,183 +5539,183 @@
     </w:p>
     <w:p>
       <w:pPr>
-        <w:pStyle w:val="Lijstalinea"/>
-        <w:rPr>
-          <w:lang w:val="nl-NL"/>
-        </w:rPr>
-      </w:pPr>
-    </w:p>
-    <w:p>
-      <w:pPr>
-        <w:pStyle w:val="Lijstalinea"/>
-        <w:rPr>
-          <w:lang w:val="nl-NL"/>
-        </w:rPr>
-      </w:pPr>
-    </w:p>
-    <w:p>
-      <w:pPr>
-        <w:pStyle w:val="Lijstalinea"/>
-        <w:rPr>
-          <w:lang w:val="nl-NL"/>
-        </w:rPr>
-      </w:pPr>
-    </w:p>
-    <w:p>
-      <w:pPr>
-        <w:pStyle w:val="Lijstalinea"/>
-        <w:rPr>
-          <w:lang w:val="nl-NL"/>
-        </w:rPr>
-      </w:pPr>
-    </w:p>
-    <w:p>
-      <w:pPr>
-        <w:pStyle w:val="Lijstalinea"/>
-        <w:rPr>
-          <w:lang w:val="nl-NL"/>
-        </w:rPr>
-      </w:pPr>
-    </w:p>
-    <w:p>
-      <w:pPr>
-        <w:pStyle w:val="Lijstalinea"/>
-        <w:rPr>
-          <w:lang w:val="nl-NL"/>
-        </w:rPr>
-      </w:pPr>
-    </w:p>
-    <w:p>
-      <w:pPr>
-        <w:pStyle w:val="Lijstalinea"/>
-        <w:rPr>
-          <w:lang w:val="nl-NL"/>
-        </w:rPr>
-      </w:pPr>
-    </w:p>
-    <w:p>
-      <w:pPr>
-        <w:pStyle w:val="Lijstalinea"/>
-        <w:rPr>
-          <w:lang w:val="nl-NL"/>
-        </w:rPr>
-      </w:pPr>
-    </w:p>
-    <w:p>
-      <w:pPr>
-        <w:pStyle w:val="Lijstalinea"/>
-        <w:rPr>
-          <w:lang w:val="nl-NL"/>
-        </w:rPr>
-      </w:pPr>
-    </w:p>
-    <w:p>
-      <w:pPr>
-        <w:pStyle w:val="Lijstalinea"/>
-        <w:rPr>
-          <w:lang w:val="nl-NL"/>
-        </w:rPr>
-      </w:pPr>
-    </w:p>
-    <w:p>
-      <w:pPr>
-        <w:pStyle w:val="Lijstalinea"/>
-        <w:rPr>
-          <w:lang w:val="nl-NL"/>
-        </w:rPr>
-      </w:pPr>
-    </w:p>
-    <w:p>
-      <w:pPr>
-        <w:pStyle w:val="Lijstalinea"/>
-        <w:rPr>
-          <w:lang w:val="nl-NL"/>
-        </w:rPr>
-      </w:pPr>
-    </w:p>
-    <w:p>
-      <w:pPr>
-        <w:pStyle w:val="Lijstalinea"/>
-        <w:rPr>
-          <w:lang w:val="nl-NL"/>
-        </w:rPr>
-      </w:pPr>
-    </w:p>
-    <w:p>
-      <w:pPr>
-        <w:pStyle w:val="Lijstalinea"/>
-        <w:rPr>
-          <w:lang w:val="nl-NL"/>
-        </w:rPr>
-      </w:pPr>
-    </w:p>
-    <w:p>
-      <w:pPr>
-        <w:pStyle w:val="Lijstalinea"/>
-        <w:rPr>
-          <w:lang w:val="nl-NL"/>
-        </w:rPr>
-      </w:pPr>
-    </w:p>
-    <w:p>
-      <w:pPr>
-        <w:pStyle w:val="Lijstalinea"/>
-        <w:rPr>
-          <w:lang w:val="nl-NL"/>
-        </w:rPr>
-      </w:pPr>
-    </w:p>
-    <w:p>
-      <w:pPr>
-        <w:pStyle w:val="Lijstalinea"/>
-        <w:rPr>
-          <w:lang w:val="nl-NL"/>
-        </w:rPr>
-      </w:pPr>
-    </w:p>
-    <w:p>
-      <w:pPr>
-        <w:pStyle w:val="Lijstalinea"/>
-        <w:rPr>
-          <w:lang w:val="nl-NL"/>
-        </w:rPr>
-      </w:pPr>
-    </w:p>
-    <w:p>
-      <w:pPr>
-        <w:pStyle w:val="Lijstalinea"/>
-        <w:rPr>
-          <w:lang w:val="nl-NL"/>
-        </w:rPr>
-      </w:pPr>
-    </w:p>
-    <w:p>
-      <w:pPr>
-        <w:pStyle w:val="Lijstalinea"/>
-        <w:rPr>
-          <w:lang w:val="nl-NL"/>
-        </w:rPr>
-      </w:pPr>
-    </w:p>
-    <w:p>
-      <w:pPr>
-        <w:pStyle w:val="Lijstalinea"/>
-        <w:rPr>
-          <w:lang w:val="nl-NL"/>
-        </w:rPr>
-      </w:pPr>
-    </w:p>
-    <w:p>
-      <w:pPr>
-        <w:pStyle w:val="Lijstalinea"/>
-        <w:rPr>
-          <w:lang w:val="nl-NL"/>
-        </w:rPr>
-      </w:pPr>
-    </w:p>
-    <w:p>
-      <w:pPr>
-        <w:pStyle w:val="Lijstalinea"/>
+        <w:pStyle w:val="ListParagraph"/>
+        <w:rPr>
+          <w:lang w:val="nl-NL"/>
+        </w:rPr>
+      </w:pPr>
+    </w:p>
+    <w:p>
+      <w:pPr>
+        <w:pStyle w:val="ListParagraph"/>
+        <w:rPr>
+          <w:lang w:val="nl-NL"/>
+        </w:rPr>
+      </w:pPr>
+    </w:p>
+    <w:p>
+      <w:pPr>
+        <w:pStyle w:val="ListParagraph"/>
+        <w:rPr>
+          <w:lang w:val="nl-NL"/>
+        </w:rPr>
+      </w:pPr>
+    </w:p>
+    <w:p>
+      <w:pPr>
+        <w:pStyle w:val="ListParagraph"/>
+        <w:rPr>
+          <w:lang w:val="nl-NL"/>
+        </w:rPr>
+      </w:pPr>
+    </w:p>
+    <w:p>
+      <w:pPr>
+        <w:pStyle w:val="ListParagraph"/>
+        <w:rPr>
+          <w:lang w:val="nl-NL"/>
+        </w:rPr>
+      </w:pPr>
+    </w:p>
+    <w:p>
+      <w:pPr>
+        <w:pStyle w:val="ListParagraph"/>
+        <w:rPr>
+          <w:lang w:val="nl-NL"/>
+        </w:rPr>
+      </w:pPr>
+    </w:p>
+    <w:p>
+      <w:pPr>
+        <w:pStyle w:val="ListParagraph"/>
+        <w:rPr>
+          <w:lang w:val="nl-NL"/>
+        </w:rPr>
+      </w:pPr>
+    </w:p>
+    <w:p>
+      <w:pPr>
+        <w:pStyle w:val="ListParagraph"/>
+        <w:rPr>
+          <w:lang w:val="nl-NL"/>
+        </w:rPr>
+      </w:pPr>
+    </w:p>
+    <w:p>
+      <w:pPr>
+        <w:pStyle w:val="ListParagraph"/>
+        <w:rPr>
+          <w:lang w:val="nl-NL"/>
+        </w:rPr>
+      </w:pPr>
+    </w:p>
+    <w:p>
+      <w:pPr>
+        <w:pStyle w:val="ListParagraph"/>
+        <w:rPr>
+          <w:lang w:val="nl-NL"/>
+        </w:rPr>
+      </w:pPr>
+    </w:p>
+    <w:p>
+      <w:pPr>
+        <w:pStyle w:val="ListParagraph"/>
+        <w:rPr>
+          <w:lang w:val="nl-NL"/>
+        </w:rPr>
+      </w:pPr>
+    </w:p>
+    <w:p>
+      <w:pPr>
+        <w:pStyle w:val="ListParagraph"/>
+        <w:rPr>
+          <w:lang w:val="nl-NL"/>
+        </w:rPr>
+      </w:pPr>
+    </w:p>
+    <w:p>
+      <w:pPr>
+        <w:pStyle w:val="ListParagraph"/>
+        <w:rPr>
+          <w:lang w:val="nl-NL"/>
+        </w:rPr>
+      </w:pPr>
+    </w:p>
+    <w:p>
+      <w:pPr>
+        <w:pStyle w:val="ListParagraph"/>
+        <w:rPr>
+          <w:lang w:val="nl-NL"/>
+        </w:rPr>
+      </w:pPr>
+    </w:p>
+    <w:p>
+      <w:pPr>
+        <w:pStyle w:val="ListParagraph"/>
+        <w:rPr>
+          <w:lang w:val="nl-NL"/>
+        </w:rPr>
+      </w:pPr>
+    </w:p>
+    <w:p>
+      <w:pPr>
+        <w:pStyle w:val="ListParagraph"/>
+        <w:rPr>
+          <w:lang w:val="nl-NL"/>
+        </w:rPr>
+      </w:pPr>
+    </w:p>
+    <w:p>
+      <w:pPr>
+        <w:pStyle w:val="ListParagraph"/>
+        <w:rPr>
+          <w:lang w:val="nl-NL"/>
+        </w:rPr>
+      </w:pPr>
+    </w:p>
+    <w:p>
+      <w:pPr>
+        <w:pStyle w:val="ListParagraph"/>
+        <w:rPr>
+          <w:lang w:val="nl-NL"/>
+        </w:rPr>
+      </w:pPr>
+    </w:p>
+    <w:p>
+      <w:pPr>
+        <w:pStyle w:val="ListParagraph"/>
+        <w:rPr>
+          <w:lang w:val="nl-NL"/>
+        </w:rPr>
+      </w:pPr>
+    </w:p>
+    <w:p>
+      <w:pPr>
+        <w:pStyle w:val="ListParagraph"/>
+        <w:rPr>
+          <w:lang w:val="nl-NL"/>
+        </w:rPr>
+      </w:pPr>
+    </w:p>
+    <w:p>
+      <w:pPr>
+        <w:pStyle w:val="ListParagraph"/>
+        <w:rPr>
+          <w:lang w:val="nl-NL"/>
+        </w:rPr>
+      </w:pPr>
+    </w:p>
+    <w:p>
+      <w:pPr>
+        <w:pStyle w:val="ListParagraph"/>
+        <w:rPr>
+          <w:lang w:val="nl-NL"/>
+        </w:rPr>
+      </w:pPr>
+    </w:p>
+    <w:p>
+      <w:pPr>
+        <w:pStyle w:val="ListParagraph"/>
         <w:rPr>
           <w:lang w:val="nl-NL"/>
         </w:rPr>
@@ -5841,7 +5853,7 @@
     <w:sdtContent>
       <w:p>
         <w:pPr>
-          <w:pStyle w:val="Voettekst"/>
+          <w:pStyle w:val="Footer"/>
         </w:pPr>
         <w:r>
           <w:fldChar w:fldCharType="begin"/>
@@ -7772,7 +7784,7 @@
     <w:lvl w:ilvl="0" w:tplc="7EEE0B26">
       <w:start w:val="1"/>
       <w:numFmt w:val="decimal"/>
-      <w:pStyle w:val="Lijstnummering"/>
+      <w:pStyle w:val="ListNumber"/>
       <w:lvlText w:val="%1."/>
       <w:lvlJc w:val="left"/>
       <w:pPr>
@@ -8444,7 +8456,7 @@
     <w:lvl w:ilvl="0" w:tplc="08B453DE">
       <w:start w:val="1"/>
       <w:numFmt w:val="bullet"/>
-      <w:pStyle w:val="Lijstopsomteken"/>
+      <w:pStyle w:val="ListBullet"/>
       <w:lvlText w:val=""/>
       <w:lvlJc w:val="left"/>
       <w:pPr>
@@ -9069,15 +9081,15 @@
     <w:lsdException w:name="Unresolved Mention" w:semiHidden="1" w:unhideWhenUsed="1"/>
     <w:lsdException w:name="Smart Link" w:semiHidden="1" w:unhideWhenUsed="1"/>
   </w:latentStyles>
-  <w:style w:type="paragraph" w:default="1" w:styleId="Standaard">
+  <w:style w:type="paragraph" w:default="1" w:styleId="Normal">
     <w:name w:val="Normal"/>
     <w:qFormat/>
   </w:style>
-  <w:style w:type="paragraph" w:styleId="Kop1">
+  <w:style w:type="paragraph" w:styleId="Heading1">
     <w:name w:val="heading 1"/>
-    <w:basedOn w:val="Standaard"/>
-    <w:next w:val="Standaard"/>
-    <w:link w:val="Kop1Char"/>
+    <w:basedOn w:val="Normal"/>
+    <w:next w:val="Normal"/>
+    <w:link w:val="Heading1Char"/>
     <w:uiPriority w:val="9"/>
     <w:qFormat/>
     <w:pPr>
@@ -9096,11 +9108,11 @@
       <w:szCs w:val="32"/>
     </w:rPr>
   </w:style>
-  <w:style w:type="paragraph" w:styleId="Kop2">
+  <w:style w:type="paragraph" w:styleId="Heading2">
     <w:name w:val="heading 2"/>
-    <w:basedOn w:val="Standaard"/>
-    <w:next w:val="Standaard"/>
-    <w:link w:val="Kop2Char"/>
+    <w:basedOn w:val="Normal"/>
+    <w:next w:val="Normal"/>
+    <w:link w:val="Heading2Char"/>
     <w:uiPriority w:val="9"/>
     <w:unhideWhenUsed/>
     <w:qFormat/>
@@ -9120,11 +9132,11 @@
       <w:szCs w:val="26"/>
     </w:rPr>
   </w:style>
-  <w:style w:type="paragraph" w:styleId="Kop3">
+  <w:style w:type="paragraph" w:styleId="Heading3">
     <w:name w:val="heading 3"/>
-    <w:basedOn w:val="Standaard"/>
-    <w:next w:val="Standaard"/>
-    <w:link w:val="Kop3Char"/>
+    <w:basedOn w:val="Normal"/>
+    <w:next w:val="Normal"/>
+    <w:link w:val="Heading3Char"/>
     <w:uiPriority w:val="9"/>
     <w:semiHidden/>
     <w:unhideWhenUsed/>
@@ -9142,11 +9154,11 @@
       <w:color w:val="F75952" w:themeColor="accent1"/>
     </w:rPr>
   </w:style>
-  <w:style w:type="paragraph" w:styleId="Kop4">
+  <w:style w:type="paragraph" w:styleId="Heading4">
     <w:name w:val="heading 4"/>
-    <w:basedOn w:val="Standaard"/>
-    <w:next w:val="Standaard"/>
-    <w:link w:val="Kop4Char"/>
+    <w:basedOn w:val="Normal"/>
+    <w:next w:val="Normal"/>
+    <w:link w:val="Heading4Char"/>
     <w:uiPriority w:val="9"/>
     <w:semiHidden/>
     <w:unhideWhenUsed/>
@@ -9166,11 +9178,11 @@
       <w:color w:val="2A2A2A" w:themeColor="text2"/>
     </w:rPr>
   </w:style>
-  <w:style w:type="paragraph" w:styleId="Kop5">
+  <w:style w:type="paragraph" w:styleId="Heading5">
     <w:name w:val="heading 5"/>
-    <w:basedOn w:val="Standaard"/>
-    <w:next w:val="Standaard"/>
-    <w:link w:val="Kop5Char"/>
+    <w:basedOn w:val="Normal"/>
+    <w:next w:val="Normal"/>
+    <w:link w:val="Heading5Char"/>
     <w:uiPriority w:val="9"/>
     <w:semiHidden/>
     <w:unhideWhenUsed/>
@@ -9187,11 +9199,11 @@
       <w:i/>
     </w:rPr>
   </w:style>
-  <w:style w:type="paragraph" w:styleId="Kop6">
+  <w:style w:type="paragraph" w:styleId="Heading6">
     <w:name w:val="heading 6"/>
-    <w:basedOn w:val="Standaard"/>
-    <w:next w:val="Standaard"/>
-    <w:link w:val="Kop6Char"/>
+    <w:basedOn w:val="Normal"/>
+    <w:next w:val="Normal"/>
+    <w:link w:val="Heading6Char"/>
     <w:uiPriority w:val="9"/>
     <w:semiHidden/>
     <w:unhideWhenUsed/>
@@ -9210,11 +9222,11 @@
       <w:color w:val="2A2A2A" w:themeColor="text2"/>
     </w:rPr>
   </w:style>
-  <w:style w:type="paragraph" w:styleId="Kop7">
+  <w:style w:type="paragraph" w:styleId="Heading7">
     <w:name w:val="heading 7"/>
-    <w:basedOn w:val="Standaard"/>
-    <w:next w:val="Standaard"/>
-    <w:link w:val="Kop7Char"/>
+    <w:basedOn w:val="Normal"/>
+    <w:next w:val="Normal"/>
+    <w:link w:val="Heading7Char"/>
     <w:uiPriority w:val="9"/>
     <w:semiHidden/>
     <w:unhideWhenUsed/>
@@ -9234,11 +9246,11 @@
       <w:sz w:val="20"/>
     </w:rPr>
   </w:style>
-  <w:style w:type="paragraph" w:styleId="Kop8">
+  <w:style w:type="paragraph" w:styleId="Heading8">
     <w:name w:val="heading 8"/>
-    <w:basedOn w:val="Standaard"/>
-    <w:next w:val="Standaard"/>
-    <w:link w:val="Kop8Char"/>
+    <w:basedOn w:val="Normal"/>
+    <w:next w:val="Normal"/>
+    <w:link w:val="Heading8Char"/>
     <w:uiPriority w:val="9"/>
     <w:semiHidden/>
     <w:unhideWhenUsed/>
@@ -9259,11 +9271,11 @@
       <w:szCs w:val="21"/>
     </w:rPr>
   </w:style>
-  <w:style w:type="paragraph" w:styleId="Kop9">
+  <w:style w:type="paragraph" w:styleId="Heading9">
     <w:name w:val="heading 9"/>
-    <w:basedOn w:val="Standaard"/>
-    <w:next w:val="Standaard"/>
-    <w:link w:val="Kop9Char"/>
+    <w:basedOn w:val="Normal"/>
+    <w:next w:val="Normal"/>
+    <w:link w:val="Heading9Char"/>
     <w:uiPriority w:val="9"/>
     <w:semiHidden/>
     <w:unhideWhenUsed/>
@@ -9284,13 +9296,13 @@
       <w:szCs w:val="21"/>
     </w:rPr>
   </w:style>
-  <w:style w:type="character" w:default="1" w:styleId="Standaardalinea-lettertype">
+  <w:style w:type="character" w:default="1" w:styleId="DefaultParagraphFont">
     <w:name w:val="Default Paragraph Font"/>
     <w:uiPriority w:val="1"/>
     <w:semiHidden/>
     <w:unhideWhenUsed/>
   </w:style>
-  <w:style w:type="table" w:default="1" w:styleId="Standaardtabel">
+  <w:style w:type="table" w:default="1" w:styleId="TableNormal">
     <w:name w:val="Normal Table"/>
     <w:uiPriority w:val="99"/>
     <w:semiHidden/>
@@ -9305,16 +9317,16 @@
       </w:tblCellMar>
     </w:tblPr>
   </w:style>
-  <w:style w:type="numbering" w:default="1" w:styleId="Geenlijst">
+  <w:style w:type="numbering" w:default="1" w:styleId="NoList">
     <w:name w:val="No List"/>
     <w:uiPriority w:val="99"/>
     <w:semiHidden/>
     <w:unhideWhenUsed/>
   </w:style>
-  <w:style w:type="character" w:customStyle="1" w:styleId="Kop1Char">
-    <w:name w:val="Kop 1 Char"/>
-    <w:basedOn w:val="Standaardalinea-lettertype"/>
-    <w:link w:val="Kop1"/>
+  <w:style w:type="character" w:customStyle="1" w:styleId="Heading1Char">
+    <w:name w:val="Heading 1 Char"/>
+    <w:basedOn w:val="DefaultParagraphFont"/>
+    <w:link w:val="Heading1"/>
     <w:uiPriority w:val="9"/>
     <w:rPr>
       <w:rFonts w:asciiTheme="majorHAnsi" w:eastAsiaTheme="majorEastAsia" w:hAnsiTheme="majorHAnsi" w:cstheme="majorBidi"/>
@@ -9325,10 +9337,10 @@
       <w:szCs w:val="32"/>
     </w:rPr>
   </w:style>
-  <w:style w:type="character" w:customStyle="1" w:styleId="Kop2Char">
-    <w:name w:val="Kop 2 Char"/>
-    <w:basedOn w:val="Standaardalinea-lettertype"/>
-    <w:link w:val="Kop2"/>
+  <w:style w:type="character" w:customStyle="1" w:styleId="Heading2Char">
+    <w:name w:val="Heading 2 Char"/>
+    <w:basedOn w:val="DefaultParagraphFont"/>
+    <w:link w:val="Heading2"/>
     <w:uiPriority w:val="9"/>
     <w:rPr>
       <w:rFonts w:asciiTheme="majorHAnsi" w:hAnsiTheme="majorHAnsi" w:cstheme="majorBidi"/>
@@ -9339,9 +9351,9 @@
       <w:szCs w:val="26"/>
     </w:rPr>
   </w:style>
-  <w:style w:type="paragraph" w:styleId="Lijstopsomteken">
+  <w:style w:type="paragraph" w:styleId="ListBullet">
     <w:name w:val="List Bullet"/>
-    <w:basedOn w:val="Standaard"/>
+    <w:basedOn w:val="Normal"/>
     <w:uiPriority w:val="12"/>
     <w:qFormat/>
     <w:pPr>
@@ -9355,20 +9367,20 @@
       <w:szCs w:val="20"/>
     </w:rPr>
   </w:style>
-  <w:style w:type="character" w:styleId="Tekstvantijdelijkeaanduiding">
+  <w:style w:type="character" w:styleId="PlaceholderText">
     <w:name w:val="Placeholder Text"/>
-    <w:basedOn w:val="Standaardalinea-lettertype"/>
+    <w:basedOn w:val="DefaultParagraphFont"/>
     <w:uiPriority w:val="99"/>
     <w:semiHidden/>
     <w:rPr>
       <w:color w:val="808080"/>
     </w:rPr>
   </w:style>
-  <w:style w:type="paragraph" w:styleId="Citaat">
+  <w:style w:type="paragraph" w:styleId="Quote">
     <w:name w:val="Quote"/>
-    <w:basedOn w:val="Standaard"/>
-    <w:next w:val="Standaard"/>
-    <w:link w:val="CitaatChar"/>
+    <w:basedOn w:val="Normal"/>
+    <w:next w:val="Normal"/>
+    <w:link w:val="QuoteChar"/>
     <w:uiPriority w:val="10"/>
     <w:qFormat/>
     <w:pPr>
@@ -9382,10 +9394,10 @@
       <w:sz w:val="54"/>
     </w:rPr>
   </w:style>
-  <w:style w:type="character" w:customStyle="1" w:styleId="CitaatChar">
-    <w:name w:val="Citaat Char"/>
-    <w:basedOn w:val="Standaardalinea-lettertype"/>
-    <w:link w:val="Citaat"/>
+  <w:style w:type="character" w:customStyle="1" w:styleId="QuoteChar">
+    <w:name w:val="Quote Char"/>
+    <w:basedOn w:val="DefaultParagraphFont"/>
+    <w:link w:val="Quote"/>
     <w:uiPriority w:val="10"/>
     <w:rPr>
       <w:b/>
@@ -9394,9 +9406,9 @@
       <w:sz w:val="54"/>
     </w:rPr>
   </w:style>
-  <w:style w:type="table" w:styleId="Tabelraster">
+  <w:style w:type="table" w:styleId="TableGrid">
     <w:name w:val="Table Grid"/>
-    <w:basedOn w:val="Standaardtabel"/>
+    <w:basedOn w:val="TableNormal"/>
     <w:uiPriority w:val="39"/>
     <w:pPr>
       <w:spacing w:after="0" w:line="240" w:lineRule="auto"/>
@@ -9412,10 +9424,10 @@
       </w:tblBorders>
     </w:tblPr>
   </w:style>
-  <w:style w:type="character" w:customStyle="1" w:styleId="Kop3Char">
-    <w:name w:val="Kop 3 Char"/>
-    <w:basedOn w:val="Standaardalinea-lettertype"/>
-    <w:link w:val="Kop3"/>
+  <w:style w:type="character" w:customStyle="1" w:styleId="Heading3Char">
+    <w:name w:val="Heading 3 Char"/>
+    <w:basedOn w:val="DefaultParagraphFont"/>
+    <w:link w:val="Heading3"/>
     <w:uiPriority w:val="9"/>
     <w:semiHidden/>
     <w:rPr>
@@ -9424,10 +9436,10 @@
       <w:color w:val="F75952" w:themeColor="accent1"/>
     </w:rPr>
   </w:style>
-  <w:style w:type="character" w:customStyle="1" w:styleId="Kop4Char">
-    <w:name w:val="Kop 4 Char"/>
-    <w:basedOn w:val="Standaardalinea-lettertype"/>
-    <w:link w:val="Kop4"/>
+  <w:style w:type="character" w:customStyle="1" w:styleId="Heading4Char">
+    <w:name w:val="Heading 4 Char"/>
+    <w:basedOn w:val="DefaultParagraphFont"/>
+    <w:link w:val="Heading4"/>
     <w:uiPriority w:val="9"/>
     <w:semiHidden/>
     <w:rPr>
@@ -9438,10 +9450,10 @@
       <w:color w:val="2A2A2A" w:themeColor="text2"/>
     </w:rPr>
   </w:style>
-  <w:style w:type="character" w:customStyle="1" w:styleId="Kop5Char">
-    <w:name w:val="Kop 5 Char"/>
-    <w:basedOn w:val="Standaardalinea-lettertype"/>
-    <w:link w:val="Kop5"/>
+  <w:style w:type="character" w:customStyle="1" w:styleId="Heading5Char">
+    <w:name w:val="Heading 5 Char"/>
+    <w:basedOn w:val="DefaultParagraphFont"/>
+    <w:link w:val="Heading5"/>
     <w:uiPriority w:val="9"/>
     <w:semiHidden/>
     <w:rPr>
@@ -9450,10 +9462,10 @@
       <w:i/>
     </w:rPr>
   </w:style>
-  <w:style w:type="character" w:customStyle="1" w:styleId="Kop6Char">
-    <w:name w:val="Kop 6 Char"/>
-    <w:basedOn w:val="Standaardalinea-lettertype"/>
-    <w:link w:val="Kop6"/>
+  <w:style w:type="character" w:customStyle="1" w:styleId="Heading6Char">
+    <w:name w:val="Heading 6 Char"/>
+    <w:basedOn w:val="DefaultParagraphFont"/>
+    <w:link w:val="Heading6"/>
     <w:uiPriority w:val="9"/>
     <w:semiHidden/>
     <w:rPr>
@@ -9463,10 +9475,10 @@
       <w:color w:val="2A2A2A" w:themeColor="text2"/>
     </w:rPr>
   </w:style>
-  <w:style w:type="character" w:customStyle="1" w:styleId="Kop7Char">
-    <w:name w:val="Kop 7 Char"/>
-    <w:basedOn w:val="Standaardalinea-lettertype"/>
-    <w:link w:val="Kop7"/>
+  <w:style w:type="character" w:customStyle="1" w:styleId="Heading7Char">
+    <w:name w:val="Heading 7 Char"/>
+    <w:basedOn w:val="DefaultParagraphFont"/>
+    <w:link w:val="Heading7"/>
     <w:uiPriority w:val="9"/>
     <w:semiHidden/>
     <w:rPr>
@@ -9477,10 +9489,10 @@
       <w:sz w:val="20"/>
     </w:rPr>
   </w:style>
-  <w:style w:type="character" w:customStyle="1" w:styleId="Kop8Char">
-    <w:name w:val="Kop 8 Char"/>
-    <w:basedOn w:val="Standaardalinea-lettertype"/>
-    <w:link w:val="Kop8"/>
+  <w:style w:type="character" w:customStyle="1" w:styleId="Heading8Char">
+    <w:name w:val="Heading 8 Char"/>
+    <w:basedOn w:val="DefaultParagraphFont"/>
+    <w:link w:val="Heading8"/>
     <w:uiPriority w:val="9"/>
     <w:semiHidden/>
     <w:rPr>
@@ -9494,8 +9506,8 @@
   </w:style>
   <w:style w:type="paragraph" w:styleId="Index3">
     <w:name w:val="index 3"/>
-    <w:basedOn w:val="Standaard"/>
-    <w:next w:val="Standaard"/>
+    <w:basedOn w:val="Normal"/>
+    <w:next w:val="Normal"/>
     <w:autoRedefine/>
     <w:uiPriority w:val="99"/>
     <w:semiHidden/>
@@ -9510,10 +9522,10 @@
       <w:color w:val="F75952" w:themeColor="accent1"/>
     </w:rPr>
   </w:style>
-  <w:style w:type="character" w:customStyle="1" w:styleId="Kop9Char">
-    <w:name w:val="Kop 9 Char"/>
-    <w:basedOn w:val="Standaardalinea-lettertype"/>
-    <w:link w:val="Kop9"/>
+  <w:style w:type="character" w:customStyle="1" w:styleId="Heading9Char">
+    <w:name w:val="Heading 9 Char"/>
+    <w:basedOn w:val="DefaultParagraphFont"/>
+    <w:link w:val="Heading9"/>
     <w:uiPriority w:val="9"/>
     <w:semiHidden/>
     <w:rPr>
@@ -9525,9 +9537,9 @@
       <w:szCs w:val="21"/>
     </w:rPr>
   </w:style>
-  <w:style w:type="character" w:styleId="Nadruk">
+  <w:style w:type="character" w:styleId="Emphasis">
     <w:name w:val="Emphasis"/>
-    <w:basedOn w:val="Standaardalinea-lettertype"/>
+    <w:basedOn w:val="DefaultParagraphFont"/>
     <w:uiPriority w:val="10"/>
     <w:qFormat/>
     <w:rPr>
@@ -9537,11 +9549,11 @@
       <w:color w:val="F75952" w:themeColor="accent1"/>
     </w:rPr>
   </w:style>
-  <w:style w:type="paragraph" w:styleId="Duidelijkcitaat">
+  <w:style w:type="paragraph" w:styleId="IntenseQuote">
     <w:name w:val="Intense Quote"/>
-    <w:basedOn w:val="Standaard"/>
-    <w:next w:val="Standaard"/>
-    <w:link w:val="DuidelijkcitaatChar"/>
+    <w:basedOn w:val="Normal"/>
+    <w:next w:val="Normal"/>
+    <w:link w:val="IntenseQuoteChar"/>
     <w:uiPriority w:val="30"/>
     <w:semiHidden/>
     <w:unhideWhenUsed/>
@@ -9558,10 +9570,10 @@
       <w:sz w:val="54"/>
     </w:rPr>
   </w:style>
-  <w:style w:type="character" w:customStyle="1" w:styleId="DuidelijkcitaatChar">
-    <w:name w:val="Duidelijk citaat Char"/>
-    <w:basedOn w:val="Standaardalinea-lettertype"/>
-    <w:link w:val="Duidelijkcitaat"/>
+  <w:style w:type="character" w:customStyle="1" w:styleId="IntenseQuoteChar">
+    <w:name w:val="Intense Quote Char"/>
+    <w:basedOn w:val="DefaultParagraphFont"/>
+    <w:link w:val="IntenseQuote"/>
     <w:uiPriority w:val="30"/>
     <w:semiHidden/>
     <w:rPr>
@@ -9572,9 +9584,9 @@
       <w:sz w:val="54"/>
     </w:rPr>
   </w:style>
-  <w:style w:type="paragraph" w:styleId="Lijstalinea">
+  <w:style w:type="paragraph" w:styleId="ListParagraph">
     <w:name w:val="List Paragraph"/>
-    <w:basedOn w:val="Standaard"/>
+    <w:basedOn w:val="Normal"/>
     <w:uiPriority w:val="34"/>
     <w:unhideWhenUsed/>
     <w:qFormat/>
@@ -9585,10 +9597,10 @@
       <w:i/>
     </w:rPr>
   </w:style>
-  <w:style w:type="paragraph" w:styleId="Bijschrift">
+  <w:style w:type="paragraph" w:styleId="Caption">
     <w:name w:val="caption"/>
-    <w:basedOn w:val="Standaard"/>
-    <w:next w:val="Standaard"/>
+    <w:basedOn w:val="Normal"/>
+    <w:next w:val="Normal"/>
     <w:uiPriority w:val="35"/>
     <w:semiHidden/>
     <w:unhideWhenUsed/>
@@ -9603,10 +9615,10 @@
       <w:szCs w:val="18"/>
     </w:rPr>
   </w:style>
-  <w:style w:type="paragraph" w:styleId="Kopvaninhoudsopgave">
+  <w:style w:type="paragraph" w:styleId="TOCHeading">
     <w:name w:val="TOC Heading"/>
-    <w:basedOn w:val="Kop1"/>
-    <w:next w:val="Standaard"/>
+    <w:basedOn w:val="Heading1"/>
+    <w:next w:val="Normal"/>
     <w:uiPriority w:val="38"/>
     <w:qFormat/>
     <w:pPr>
@@ -9614,10 +9626,10 @@
       <w:outlineLvl w:val="9"/>
     </w:pPr>
   </w:style>
-  <w:style w:type="paragraph" w:styleId="Voettekst">
+  <w:style w:type="paragraph" w:styleId="Footer">
     <w:name w:val="footer"/>
-    <w:basedOn w:val="Standaard"/>
-    <w:link w:val="VoettekstChar"/>
+    <w:basedOn w:val="Normal"/>
+    <w:link w:val="FooterChar"/>
     <w:uiPriority w:val="99"/>
     <w:unhideWhenUsed/>
     <w:qFormat/>
@@ -9631,10 +9643,10 @@
       <w:szCs w:val="38"/>
     </w:rPr>
   </w:style>
-  <w:style w:type="character" w:customStyle="1" w:styleId="VoettekstChar">
-    <w:name w:val="Voettekst Char"/>
-    <w:basedOn w:val="Standaardalinea-lettertype"/>
-    <w:link w:val="Voettekst"/>
+  <w:style w:type="character" w:customStyle="1" w:styleId="FooterChar">
+    <w:name w:val="Footer Char"/>
+    <w:basedOn w:val="DefaultParagraphFont"/>
+    <w:link w:val="Footer"/>
     <w:uiPriority w:val="99"/>
     <w:rPr>
       <w:b/>
@@ -9643,10 +9655,10 @@
       <w:szCs w:val="38"/>
     </w:rPr>
   </w:style>
-  <w:style w:type="paragraph" w:styleId="Ballontekst">
+  <w:style w:type="paragraph" w:styleId="BalloonText">
     <w:name w:val="Balloon Text"/>
-    <w:basedOn w:val="Standaard"/>
-    <w:link w:val="BallontekstChar"/>
+    <w:basedOn w:val="Normal"/>
+    <w:link w:val="BalloonTextChar"/>
     <w:uiPriority w:val="99"/>
     <w:semiHidden/>
     <w:unhideWhenUsed/>
@@ -9659,10 +9671,10 @@
       <w:szCs w:val="18"/>
     </w:rPr>
   </w:style>
-  <w:style w:type="character" w:customStyle="1" w:styleId="BallontekstChar">
-    <w:name w:val="Ballontekst Char"/>
-    <w:basedOn w:val="Standaardalinea-lettertype"/>
-    <w:link w:val="Ballontekst"/>
+  <w:style w:type="character" w:customStyle="1" w:styleId="BalloonTextChar">
+    <w:name w:val="Balloon Text Char"/>
+    <w:basedOn w:val="DefaultParagraphFont"/>
+    <w:link w:val="BalloonText"/>
     <w:uiPriority w:val="99"/>
     <w:semiHidden/>
     <w:rPr>
@@ -9671,9 +9683,9 @@
       <w:szCs w:val="18"/>
     </w:rPr>
   </w:style>
-  <w:style w:type="character" w:styleId="Intensievebenadrukking">
+  <w:style w:type="character" w:styleId="IntenseEmphasis">
     <w:name w:val="Intense Emphasis"/>
-    <w:basedOn w:val="Standaardalinea-lettertype"/>
+    <w:basedOn w:val="DefaultParagraphFont"/>
     <w:uiPriority w:val="21"/>
     <w:semiHidden/>
     <w:unhideWhenUsed/>
@@ -9687,9 +9699,9 @@
       <w:color w:val="F75952" w:themeColor="accent1"/>
     </w:rPr>
   </w:style>
-  <w:style w:type="character" w:styleId="Intensieveverwijzing">
+  <w:style w:type="character" w:styleId="IntenseReference">
     <w:name w:val="Intense Reference"/>
-    <w:basedOn w:val="Standaardalinea-lettertype"/>
+    <w:basedOn w:val="DefaultParagraphFont"/>
     <w:uiPriority w:val="32"/>
     <w:semiHidden/>
     <w:unhideWhenUsed/>
@@ -9703,9 +9715,9 @@
       <w:spacing w:val="0"/>
     </w:rPr>
   </w:style>
-  <w:style w:type="character" w:styleId="Zwaar">
+  <w:style w:type="character" w:styleId="Strong">
     <w:name w:val="Strong"/>
-    <w:basedOn w:val="Standaardalinea-lettertype"/>
+    <w:basedOn w:val="DefaultParagraphFont"/>
     <w:uiPriority w:val="8"/>
     <w:semiHidden/>
     <w:unhideWhenUsed/>
@@ -9716,9 +9728,9 @@
       <w:color w:val="3E3E3E" w:themeColor="text2" w:themeTint="E6"/>
     </w:rPr>
   </w:style>
-  <w:style w:type="character" w:styleId="Subtielebenadrukking">
+  <w:style w:type="character" w:styleId="SubtleEmphasis">
     <w:name w:val="Subtle Emphasis"/>
-    <w:basedOn w:val="Standaardalinea-lettertype"/>
+    <w:basedOn w:val="DefaultParagraphFont"/>
     <w:uiPriority w:val="19"/>
     <w:semiHidden/>
     <w:unhideWhenUsed/>
@@ -9729,9 +9741,9 @@
       <w:color w:val="5F5F5F" w:themeColor="text2" w:themeTint="BF"/>
     </w:rPr>
   </w:style>
-  <w:style w:type="character" w:styleId="Subtieleverwijzing">
+  <w:style w:type="character" w:styleId="SubtleReference">
     <w:name w:val="Subtle Reference"/>
-    <w:basedOn w:val="Standaardalinea-lettertype"/>
+    <w:basedOn w:val="DefaultParagraphFont"/>
     <w:uiPriority w:val="31"/>
     <w:semiHidden/>
     <w:unhideWhenUsed/>
@@ -9742,9 +9754,9 @@
       <w:color w:val="5F5F5F" w:themeColor="text2" w:themeTint="BF"/>
     </w:rPr>
   </w:style>
-  <w:style w:type="character" w:styleId="Titelvanboek">
+  <w:style w:type="character" w:styleId="BookTitle">
     <w:name w:val="Book Title"/>
-    <w:basedOn w:val="Standaardalinea-lettertype"/>
+    <w:basedOn w:val="DefaultParagraphFont"/>
     <w:uiPriority w:val="33"/>
     <w:semiHidden/>
     <w:unhideWhenUsed/>
@@ -9758,11 +9770,11 @@
       <w:spacing w:val="0"/>
     </w:rPr>
   </w:style>
-  <w:style w:type="paragraph" w:styleId="Titel">
+  <w:style w:type="paragraph" w:styleId="Title">
     <w:name w:val="Title"/>
-    <w:basedOn w:val="Standaard"/>
-    <w:next w:val="Ondertitel"/>
-    <w:link w:val="TitelChar"/>
+    <w:basedOn w:val="Normal"/>
+    <w:next w:val="Subtitle"/>
+    <w:link w:val="TitleChar"/>
     <w:uiPriority w:val="1"/>
     <w:qFormat/>
     <w:pPr>
@@ -9779,10 +9791,10 @@
       <w:szCs w:val="56"/>
     </w:rPr>
   </w:style>
-  <w:style w:type="character" w:customStyle="1" w:styleId="TitelChar">
-    <w:name w:val="Titel Char"/>
-    <w:basedOn w:val="Standaardalinea-lettertype"/>
-    <w:link w:val="Titel"/>
+  <w:style w:type="character" w:customStyle="1" w:styleId="TitleChar">
+    <w:name w:val="Title Char"/>
+    <w:basedOn w:val="DefaultParagraphFont"/>
+    <w:link w:val="Title"/>
     <w:uiPriority w:val="1"/>
     <w:rPr>
       <w:rFonts w:asciiTheme="majorHAnsi" w:eastAsiaTheme="majorEastAsia" w:hAnsiTheme="majorHAnsi" w:cstheme="majorBidi"/>
@@ -9794,11 +9806,11 @@
       <w:szCs w:val="56"/>
     </w:rPr>
   </w:style>
-  <w:style w:type="paragraph" w:styleId="Ondertitel">
+  <w:style w:type="paragraph" w:styleId="Subtitle">
     <w:name w:val="Subtitle"/>
-    <w:basedOn w:val="Standaard"/>
+    <w:basedOn w:val="Normal"/>
     <w:next w:val="Author"/>
-    <w:link w:val="OndertitelChar"/>
+    <w:link w:val="SubtitleChar"/>
     <w:uiPriority w:val="2"/>
     <w:qFormat/>
     <w:pPr>
@@ -9815,10 +9827,10 @@
       <w:szCs w:val="22"/>
     </w:rPr>
   </w:style>
-  <w:style w:type="character" w:customStyle="1" w:styleId="OndertitelChar">
-    <w:name w:val="Ondertitel Char"/>
-    <w:basedOn w:val="Standaardalinea-lettertype"/>
-    <w:link w:val="Ondertitel"/>
+  <w:style w:type="character" w:customStyle="1" w:styleId="SubtitleChar">
+    <w:name w:val="Subtitle Char"/>
+    <w:basedOn w:val="DefaultParagraphFont"/>
+    <w:link w:val="Subtitle"/>
     <w:uiPriority w:val="2"/>
     <w:rPr>
       <w:rFonts w:asciiTheme="majorHAnsi" w:eastAsiaTheme="minorEastAsia" w:hAnsiTheme="majorHAnsi"/>
@@ -9828,10 +9840,10 @@
       <w:szCs w:val="22"/>
     </w:rPr>
   </w:style>
-  <w:style w:type="paragraph" w:styleId="Inhopg1">
+  <w:style w:type="paragraph" w:styleId="TOC1">
     <w:name w:val="toc 1"/>
-    <w:basedOn w:val="Standaard"/>
-    <w:next w:val="Standaard"/>
+    <w:basedOn w:val="Normal"/>
+    <w:next w:val="Normal"/>
     <w:autoRedefine/>
     <w:uiPriority w:val="39"/>
     <w:unhideWhenUsed/>
@@ -9851,10 +9863,10 @@
       <w:sz w:val="28"/>
     </w:rPr>
   </w:style>
-  <w:style w:type="paragraph" w:styleId="Inhopg2">
+  <w:style w:type="paragraph" w:styleId="TOC2">
     <w:name w:val="toc 2"/>
-    <w:basedOn w:val="Standaard"/>
-    <w:next w:val="Standaard"/>
+    <w:basedOn w:val="Normal"/>
+    <w:next w:val="Normal"/>
     <w:autoRedefine/>
     <w:uiPriority w:val="39"/>
     <w:unhideWhenUsed/>
@@ -9872,7 +9884,7 @@
   </w:style>
   <w:style w:type="table" w:customStyle="1" w:styleId="Generaltable">
     <w:name w:val="General table"/>
-    <w:basedOn w:val="Standaardtabel"/>
+    <w:basedOn w:val="TableNormal"/>
     <w:uiPriority w:val="99"/>
     <w:pPr>
       <w:spacing w:after="0" w:line="240" w:lineRule="auto"/>
@@ -9985,7 +9997,7 @@
   </w:style>
   <w:style w:type="paragraph" w:customStyle="1" w:styleId="Author">
     <w:name w:val="Author"/>
-    <w:basedOn w:val="Standaard"/>
+    <w:basedOn w:val="Normal"/>
     <w:uiPriority w:val="3"/>
     <w:qFormat/>
     <w:pPr>
@@ -9997,10 +10009,10 @@
       <w:sz w:val="30"/>
     </w:rPr>
   </w:style>
-  <w:style w:type="paragraph" w:styleId="Koptekst">
+  <w:style w:type="paragraph" w:styleId="Header">
     <w:name w:val="header"/>
-    <w:basedOn w:val="Standaard"/>
-    <w:link w:val="KoptekstChar"/>
+    <w:basedOn w:val="Normal"/>
+    <w:link w:val="HeaderChar"/>
     <w:uiPriority w:val="99"/>
     <w:unhideWhenUsed/>
     <w:qFormat/>
@@ -10008,15 +10020,15 @@
       <w:spacing w:after="0" w:line="240" w:lineRule="auto"/>
     </w:pPr>
   </w:style>
-  <w:style w:type="character" w:customStyle="1" w:styleId="KoptekstChar">
-    <w:name w:val="Koptekst Char"/>
-    <w:basedOn w:val="Standaardalinea-lettertype"/>
-    <w:link w:val="Koptekst"/>
+  <w:style w:type="character" w:customStyle="1" w:styleId="HeaderChar">
+    <w:name w:val="Header Char"/>
+    <w:basedOn w:val="DefaultParagraphFont"/>
+    <w:link w:val="Header"/>
     <w:uiPriority w:val="99"/>
   </w:style>
-  <w:style w:type="paragraph" w:styleId="Lijstnummering">
+  <w:style w:type="paragraph" w:styleId="ListNumber">
     <w:name w:val="List Number"/>
-    <w:basedOn w:val="Standaard"/>
+    <w:basedOn w:val="Normal"/>
     <w:uiPriority w:val="13"/>
     <w:qFormat/>
     <w:pPr>
@@ -10028,9 +10040,9 @@
       <w:i/>
     </w:rPr>
   </w:style>
-  <w:style w:type="table" w:styleId="Tabelrasterlicht">
+  <w:style w:type="table" w:styleId="TableGridLight">
     <w:name w:val="Grid Table Light"/>
-    <w:basedOn w:val="Standaardtabel"/>
+    <w:basedOn w:val="TableNormal"/>
     <w:uiPriority w:val="40"/>
     <w:rsid w:val="00A66AD1"/>
     <w:pPr>
@@ -10047,9 +10059,9 @@
       </w:tblBorders>
     </w:tblPr>
   </w:style>
-  <w:style w:type="table" w:styleId="Onopgemaaktetabel1">
+  <w:style w:type="table" w:styleId="PlainTable1">
     <w:name w:val="Plain Table 1"/>
-    <w:basedOn w:val="Standaardtabel"/>
+    <w:basedOn w:val="TableNormal"/>
     <w:uiPriority w:val="41"/>
     <w:rsid w:val="00A66AD1"/>
     <w:pPr>
@@ -10110,9 +10122,9 @@
       </w:tcPr>
     </w:tblStylePr>
   </w:style>
-  <w:style w:type="table" w:styleId="Onopgemaaktetabel3">
+  <w:style w:type="table" w:styleId="PlainTable3">
     <w:name w:val="Plain Table 3"/>
-    <w:basedOn w:val="Standaardtabel"/>
+    <w:basedOn w:val="TableNormal"/>
     <w:uiPriority w:val="43"/>
     <w:rsid w:val="00A66AD1"/>
     <w:pPr>
@@ -10203,9 +10215,9 @@
       </w:tcPr>
     </w:tblStylePr>
   </w:style>
-  <w:style w:type="table" w:styleId="Verfijndetabel2">
+  <w:style w:type="table" w:styleId="TableSubtle2">
     <w:name w:val="Table Subtle 2"/>
-    <w:basedOn w:val="Standaardtabel"/>
+    <w:basedOn w:val="TableNormal"/>
     <w:uiPriority w:val="99"/>
     <w:rsid w:val="00A66AD1"/>
     <w:tblPr>
@@ -10283,9 +10295,9 @@
       </w:tcPr>
     </w:tblStylePr>
   </w:style>
-  <w:style w:type="table" w:styleId="Webtabel3">
+  <w:style w:type="table" w:styleId="TableWeb3">
     <w:name w:val="Table Web 3"/>
-    <w:basedOn w:val="Standaardtabel"/>
+    <w:basedOn w:val="TableNormal"/>
     <w:uiPriority w:val="99"/>
     <w:rsid w:val="00A66AD1"/>
     <w:rPr>
@@ -10321,9 +10333,9 @@
       </w:tcPr>
     </w:tblStylePr>
   </w:style>
-  <w:style w:type="table" w:styleId="Rastertabel1licht">
+  <w:style w:type="table" w:styleId="GridTable1Light">
     <w:name w:val="Grid Table 1 Light"/>
-    <w:basedOn w:val="Standaardtabel"/>
+    <w:basedOn w:val="TableNormal"/>
     <w:uiPriority w:val="46"/>
     <w:rsid w:val="00A66AD1"/>
     <w:pPr>
@@ -10378,9 +10390,9 @@
       </w:rPr>
     </w:tblStylePr>
   </w:style>
-  <w:style w:type="table" w:styleId="Rastertabel1licht-Accent1">
+  <w:style w:type="table" w:styleId="GridTable1Light-Accent1">
     <w:name w:val="Grid Table 1 Light Accent 1"/>
-    <w:basedOn w:val="Standaardtabel"/>
+    <w:basedOn w:val="TableNormal"/>
     <w:uiPriority w:val="46"/>
     <w:rsid w:val="00A66AD1"/>
     <w:pPr>
@@ -10435,9 +10447,9 @@
       </w:rPr>
     </w:tblStylePr>
   </w:style>
-  <w:style w:type="table" w:styleId="Rastertabel1licht-Accent2">
+  <w:style w:type="table" w:styleId="GridTable1Light-Accent2">
     <w:name w:val="Grid Table 1 Light Accent 2"/>
-    <w:basedOn w:val="Standaardtabel"/>
+    <w:basedOn w:val="TableNormal"/>
     <w:uiPriority w:val="46"/>
     <w:rsid w:val="00A66AD1"/>
     <w:pPr>
@@ -10492,9 +10504,9 @@
       </w:rPr>
     </w:tblStylePr>
   </w:style>
-  <w:style w:type="table" w:styleId="Rastertabel2">
+  <w:style w:type="table" w:styleId="GridTable2">
     <w:name w:val="Grid Table 2"/>
-    <w:basedOn w:val="Standaardtabel"/>
+    <w:basedOn w:val="TableNormal"/>
     <w:uiPriority w:val="47"/>
     <w:rsid w:val="00A66AD1"/>
     <w:pPr>
@@ -10567,9 +10579,9 @@
       </w:tcPr>
     </w:tblStylePr>
   </w:style>
-  <w:style w:type="table" w:styleId="Rastertabel2-Accent1">
+  <w:style w:type="table" w:styleId="GridTable2-Accent1">
     <w:name w:val="Grid Table 2 Accent 1"/>
-    <w:basedOn w:val="Standaardtabel"/>
+    <w:basedOn w:val="TableNormal"/>
     <w:uiPriority w:val="47"/>
     <w:rsid w:val="00E3219E"/>
     <w:pPr>
@@ -10642,9 +10654,9 @@
       </w:tcPr>
     </w:tblStylePr>
   </w:style>
-  <w:style w:type="table" w:styleId="Rastertabel2-Accent2">
+  <w:style w:type="table" w:styleId="GridTable2-Accent2">
     <w:name w:val="Grid Table 2 Accent 2"/>
-    <w:basedOn w:val="Standaardtabel"/>
+    <w:basedOn w:val="TableNormal"/>
     <w:uiPriority w:val="47"/>
     <w:rsid w:val="00E3219E"/>
     <w:pPr>
@@ -10717,9 +10729,9 @@
       </w:tcPr>
     </w:tblStylePr>
   </w:style>
-  <w:style w:type="table" w:styleId="Rastertabel2-Accent3">
+  <w:style w:type="table" w:styleId="GridTable2-Accent3">
     <w:name w:val="Grid Table 2 Accent 3"/>
-    <w:basedOn w:val="Standaardtabel"/>
+    <w:basedOn w:val="TableNormal"/>
     <w:uiPriority w:val="47"/>
     <w:rsid w:val="00E3219E"/>
     <w:pPr>
@@ -10792,9 +10804,9 @@
       </w:tcPr>
     </w:tblStylePr>
   </w:style>
-  <w:style w:type="table" w:styleId="Rastertabel2-Accent4">
+  <w:style w:type="table" w:styleId="GridTable2-Accent4">
     <w:name w:val="Grid Table 2 Accent 4"/>
-    <w:basedOn w:val="Standaardtabel"/>
+    <w:basedOn w:val="TableNormal"/>
     <w:uiPriority w:val="47"/>
     <w:rsid w:val="00E3219E"/>
     <w:pPr>
@@ -10867,9 +10879,9 @@
       </w:tcPr>
     </w:tblStylePr>
   </w:style>
-  <w:style w:type="table" w:styleId="Rastertabel3-Accent3">
+  <w:style w:type="table" w:styleId="GridTable3-Accent3">
     <w:name w:val="Grid Table 3 Accent 3"/>
-    <w:basedOn w:val="Standaardtabel"/>
+    <w:basedOn w:val="TableNormal"/>
     <w:uiPriority w:val="48"/>
     <w:rsid w:val="00E3219E"/>
     <w:pPr>
@@ -11003,9 +11015,9 @@
       </w:tcPr>
     </w:tblStylePr>
   </w:style>
-  <w:style w:type="table" w:styleId="Rastertabel4-Accent3">
+  <w:style w:type="table" w:styleId="GridTable4-Accent3">
     <w:name w:val="Grid Table 4 Accent 3"/>
-    <w:basedOn w:val="Standaardtabel"/>
+    <w:basedOn w:val="TableNormal"/>
     <w:uiPriority w:val="49"/>
     <w:rsid w:val="00E3219E"/>
     <w:pPr>
@@ -11079,9 +11091,9 @@
       </w:tcPr>
     </w:tblStylePr>
   </w:style>
-  <w:style w:type="table" w:styleId="Rastertabel5donker-Accent3">
+  <w:style w:type="table" w:styleId="GridTable5Dark-Accent3">
     <w:name w:val="Grid Table 5 Dark Accent 3"/>
-    <w:basedOn w:val="Standaardtabel"/>
+    <w:basedOn w:val="TableNormal"/>
     <w:uiPriority w:val="50"/>
     <w:rsid w:val="00E3219E"/>
     <w:pPr>
@@ -11185,9 +11197,9 @@
       </w:tcPr>
     </w:tblStylePr>
   </w:style>
-  <w:style w:type="table" w:styleId="Rastertabel6kleurrijk-Accent3">
+  <w:style w:type="table" w:styleId="GridTable6Colorful-Accent3">
     <w:name w:val="Grid Table 6 Colorful Accent 3"/>
-    <w:basedOn w:val="Standaardtabel"/>
+    <w:basedOn w:val="TableNormal"/>
     <w:uiPriority w:val="51"/>
     <w:rsid w:val="00E3219E"/>
     <w:pPr>
@@ -11257,9 +11269,9 @@
       </w:tcPr>
     </w:tblStylePr>
   </w:style>
-  <w:style w:type="table" w:styleId="Rastertabel5donker-Accent1">
+  <w:style w:type="table" w:styleId="GridTable5Dark-Accent1">
     <w:name w:val="Grid Table 5 Dark Accent 1"/>
-    <w:basedOn w:val="Standaardtabel"/>
+    <w:basedOn w:val="TableNormal"/>
     <w:uiPriority w:val="50"/>
     <w:rsid w:val="00E3219E"/>
     <w:pPr>
@@ -11363,9 +11375,9 @@
       </w:tcPr>
     </w:tblStylePr>
   </w:style>
-  <w:style w:type="table" w:styleId="Rastertabel4-Accent1">
+  <w:style w:type="table" w:styleId="GridTable4-Accent1">
     <w:name w:val="Grid Table 4 Accent 1"/>
-    <w:basedOn w:val="Standaardtabel"/>
+    <w:basedOn w:val="TableNormal"/>
     <w:uiPriority w:val="49"/>
     <w:rsid w:val="00E3219E"/>
     <w:pPr>
@@ -11439,9 +11451,9 @@
       </w:tcPr>
     </w:tblStylePr>
   </w:style>
-  <w:style w:type="table" w:styleId="Rastertabel4">
+  <w:style w:type="table" w:styleId="GridTable4">
     <w:name w:val="Grid Table 4"/>
-    <w:basedOn w:val="Standaardtabel"/>
+    <w:basedOn w:val="TableNormal"/>
     <w:uiPriority w:val="49"/>
     <w:rsid w:val="00B0316E"/>
     <w:pPr>
@@ -11780,6 +11792,56 @@
 </file>
 
 <file path=customXml/item1.xml><?xml version="1.0" encoding="utf-8"?>
+<?mso-contentType ?>
+<spe:Receivers xmlns:spe="http://schemas.microsoft.com/sharepoint/events">
+  <Receiver>
+    <Name>Document ID Generator</Name>
+    <Synchronization>Synchronous</Synchronization>
+    <Type>10001</Type>
+    <SequenceNumber>1000</SequenceNumber>
+    <Url/>
+    <Assembly>Microsoft.Office.DocumentManagement, Version=15.0.0.0, Culture=neutral, PublicKeyToken=71e9bce111e9429c</Assembly>
+    <Class>Microsoft.Office.DocumentManagement.Internal.DocIdHandler</Class>
+    <Data/>
+    <Filter/>
+  </Receiver>
+  <Receiver>
+    <Name>Document ID Generator</Name>
+    <Synchronization>Synchronous</Synchronization>
+    <Type>10002</Type>
+    <SequenceNumber>1001</SequenceNumber>
+    <Url/>
+    <Assembly>Microsoft.Office.DocumentManagement, Version=15.0.0.0, Culture=neutral, PublicKeyToken=71e9bce111e9429c</Assembly>
+    <Class>Microsoft.Office.DocumentManagement.Internal.DocIdHandler</Class>
+    <Data/>
+    <Filter/>
+  </Receiver>
+  <Receiver>
+    <Name>Document ID Generator</Name>
+    <Synchronization>Synchronous</Synchronization>
+    <Type>10004</Type>
+    <SequenceNumber>1002</SequenceNumber>
+    <Url/>
+    <Assembly>Microsoft.Office.DocumentManagement, Version=15.0.0.0, Culture=neutral, PublicKeyToken=71e9bce111e9429c</Assembly>
+    <Class>Microsoft.Office.DocumentManagement.Internal.DocIdHandler</Class>
+    <Data/>
+    <Filter/>
+  </Receiver>
+  <Receiver>
+    <Name>Document ID Generator</Name>
+    <Synchronization>Synchronous</Synchronization>
+    <Type>10006</Type>
+    <SequenceNumber>1003</SequenceNumber>
+    <Url/>
+    <Assembly>Microsoft.Office.DocumentManagement, Version=15.0.0.0, Culture=neutral, PublicKeyToken=71e9bce111e9429c</Assembly>
+    <Class>Microsoft.Office.DocumentManagement.Internal.DocIdHandler</Class>
+    <Data/>
+    <Filter/>
+  </Receiver>
+</spe:Receivers>
+</file>
+
+<file path=customXml/item2.xml><?xml version="1.0" encoding="utf-8"?>
 <ct:contentTypeSchema xmlns:ct="http://schemas.microsoft.com/office/2006/metadata/contentType" xmlns:ma="http://schemas.microsoft.com/office/2006/metadata/properties/metaAttributes" ct:_="" ma:_="" ma:contentTypeName="Document" ma:contentTypeID="0x010100012E2E405031D74DB051ADDB3D34E572" ma:contentTypeVersion="5" ma:contentTypeDescription="Create a new document." ma:contentTypeScope="" ma:versionID="e0009f9404bcb9590f313d2c358460f1">
   <xsd:schema xmlns:xsd="http://www.w3.org/2001/XMLSchema" xmlns:xs="http://www.w3.org/2001/XMLSchema" xmlns:p="http://schemas.microsoft.com/office/2006/metadata/properties" xmlns:ns2="498267d4-2a5a-4c72-99d3-cf7236a95ce8" targetNamespace="http://schemas.microsoft.com/office/2006/metadata/properties" ma:root="true" ma:fieldsID="06e76fce95f74677884cb27b0c6533f2" ns2:_="">
     <xsd:import namespace="498267d4-2a5a-4c72-99d3-cf7236a95ce8"/>
@@ -11958,70 +12020,7 @@
 </ct:contentTypeSchema>
 </file>
 
-<file path=customXml/item2.xml><?xml version="1.0" encoding="utf-8"?>
-<?mso-contentType ?>
-<spe:Receivers xmlns:spe="http://schemas.microsoft.com/sharepoint/events">
-  <Receiver>
-    <Name>Document ID Generator</Name>
-    <Synchronization>Synchronous</Synchronization>
-    <Type>10001</Type>
-    <SequenceNumber>1000</SequenceNumber>
-    <Url/>
-    <Assembly>Microsoft.Office.DocumentManagement, Version=15.0.0.0, Culture=neutral, PublicKeyToken=71e9bce111e9429c</Assembly>
-    <Class>Microsoft.Office.DocumentManagement.Internal.DocIdHandler</Class>
-    <Data/>
-    <Filter/>
-  </Receiver>
-  <Receiver>
-    <Name>Document ID Generator</Name>
-    <Synchronization>Synchronous</Synchronization>
-    <Type>10002</Type>
-    <SequenceNumber>1001</SequenceNumber>
-    <Url/>
-    <Assembly>Microsoft.Office.DocumentManagement, Version=15.0.0.0, Culture=neutral, PublicKeyToken=71e9bce111e9429c</Assembly>
-    <Class>Microsoft.Office.DocumentManagement.Internal.DocIdHandler</Class>
-    <Data/>
-    <Filter/>
-  </Receiver>
-  <Receiver>
-    <Name>Document ID Generator</Name>
-    <Synchronization>Synchronous</Synchronization>
-    <Type>10004</Type>
-    <SequenceNumber>1002</SequenceNumber>
-    <Url/>
-    <Assembly>Microsoft.Office.DocumentManagement, Version=15.0.0.0, Culture=neutral, PublicKeyToken=71e9bce111e9429c</Assembly>
-    <Class>Microsoft.Office.DocumentManagement.Internal.DocIdHandler</Class>
-    <Data/>
-    <Filter/>
-  </Receiver>
-  <Receiver>
-    <Name>Document ID Generator</Name>
-    <Synchronization>Synchronous</Synchronization>
-    <Type>10006</Type>
-    <SequenceNumber>1003</SequenceNumber>
-    <Url/>
-    <Assembly>Microsoft.Office.DocumentManagement, Version=15.0.0.0, Culture=neutral, PublicKeyToken=71e9bce111e9429c</Assembly>
-    <Class>Microsoft.Office.DocumentManagement.Internal.DocIdHandler</Class>
-    <Data/>
-    <Filter/>
-  </Receiver>
-</spe:Receivers>
-</file>
-
 <file path=customXml/item3.xml><?xml version="1.0" encoding="utf-8"?>
-<b:Sources xmlns:b="http://schemas.openxmlformats.org/officeDocument/2006/bibliography" xmlns="http://schemas.openxmlformats.org/officeDocument/2006/bibliography" SelectedStyle="\apasixtheditionofficeonline.xsl" StyleName="APA" Version="6"/>
-</file>
-
-<file path=customXml/item4.xml><?xml version="1.0" encoding="utf-8"?>
-<?mso-contentType ?>
-<FormTemplates xmlns="http://schemas.microsoft.com/sharepoint/v3/contenttype/forms">
-  <Display>DocumentLibraryForm</Display>
-  <Edit>DocumentLibraryForm</Edit>
-  <New>DocumentLibraryForm</New>
-</FormTemplates>
-</file>
-
-<file path=customXml/item5.xml><?xml version="1.0" encoding="utf-8"?>
 <p:properties xmlns:p="http://schemas.microsoft.com/office/2006/metadata/properties" xmlns:xsi="http://www.w3.org/2001/XMLSchema-instance" xmlns:pc="http://schemas.microsoft.com/office/infopath/2007/PartnerControls">
   <documentManagement>
     <_dlc_DocId xmlns="498267d4-2a5a-4c72-99d3-cf7236a95ce8">CTQFD2CFPMXN-979-676</_dlc_DocId>
@@ -12042,7 +12041,28 @@
 </p:properties>
 </file>
 
+<file path=customXml/item4.xml><?xml version="1.0" encoding="utf-8"?>
+<?mso-contentType ?>
+<FormTemplates xmlns="http://schemas.microsoft.com/sharepoint/v3/contenttype/forms">
+  <Display>DocumentLibraryForm</Display>
+  <Edit>DocumentLibraryForm</Edit>
+  <New>DocumentLibraryForm</New>
+</FormTemplates>
+</file>
+
+<file path=customXml/item5.xml><?xml version="1.0" encoding="utf-8"?>
+<b:Sources xmlns:b="http://schemas.openxmlformats.org/officeDocument/2006/bibliography" xmlns="http://schemas.openxmlformats.org/officeDocument/2006/bibliography" SelectedStyle="\apasixtheditionofficeonline.xsl" StyleName="APA" Version="6"/>
+</file>
+
 <file path=customXml/itemProps1.xml><?xml version="1.0" encoding="utf-8"?>
+<ds:datastoreItem xmlns:ds="http://schemas.openxmlformats.org/officeDocument/2006/customXml" ds:itemID="{D7FA49B8-B6EE-4B3F-B22F-E9F8C6A00940}">
+  <ds:schemaRefs>
+    <ds:schemaRef ds:uri="http://schemas.microsoft.com/sharepoint/events"/>
+  </ds:schemaRefs>
+</ds:datastoreItem>
+</file>
+
+<file path=customXml/itemProps2.xml><?xml version="1.0" encoding="utf-8"?>
 <ds:datastoreItem xmlns:ds="http://schemas.openxmlformats.org/officeDocument/2006/customXml" ds:itemID="{400DB6FE-DF17-4741-ACCE-BDED9F9E13D9}">
   <ds:schemaRefs>
     <ds:schemaRef ds:uri="http://schemas.microsoft.com/office/2006/metadata/contentType"/>
@@ -12060,18 +12080,12 @@
 </ds:datastoreItem>
 </file>
 
-<file path=customXml/itemProps2.xml><?xml version="1.0" encoding="utf-8"?>
-<ds:datastoreItem xmlns:ds="http://schemas.openxmlformats.org/officeDocument/2006/customXml" ds:itemID="{D7FA49B8-B6EE-4B3F-B22F-E9F8C6A00940}">
+<file path=customXml/itemProps3.xml><?xml version="1.0" encoding="utf-8"?>
+<ds:datastoreItem xmlns:ds="http://schemas.openxmlformats.org/officeDocument/2006/customXml" ds:itemID="{4A3CED26-0910-4819-874B-D8E2CCD421FE}">
   <ds:schemaRefs>
-    <ds:schemaRef ds:uri="http://schemas.microsoft.com/sharepoint/events"/>
-  </ds:schemaRefs>
-</ds:datastoreItem>
-</file>
-
-<file path=customXml/itemProps3.xml><?xml version="1.0" encoding="utf-8"?>
-<ds:datastoreItem xmlns:ds="http://schemas.openxmlformats.org/officeDocument/2006/customXml" ds:itemID="{00D72F9C-F76A-CC48-B7B1-D8D3A7D68CDE}">
-  <ds:schemaRefs>
-    <ds:schemaRef ds:uri="http://schemas.openxmlformats.org/officeDocument/2006/bibliography"/>
+    <ds:schemaRef ds:uri="http://schemas.microsoft.com/office/2006/metadata/properties"/>
+    <ds:schemaRef ds:uri="http://schemas.microsoft.com/office/infopath/2007/PartnerControls"/>
+    <ds:schemaRef ds:uri="498267d4-2a5a-4c72-99d3-cf7236a95ce8"/>
   </ds:schemaRefs>
 </ds:datastoreItem>
 </file>
@@ -12085,11 +12099,9 @@
 </file>
 
 <file path=customXml/itemProps5.xml><?xml version="1.0" encoding="utf-8"?>
-<ds:datastoreItem xmlns:ds="http://schemas.openxmlformats.org/officeDocument/2006/customXml" ds:itemID="{4A3CED26-0910-4819-874B-D8E2CCD421FE}">
+<ds:datastoreItem xmlns:ds="http://schemas.openxmlformats.org/officeDocument/2006/customXml" ds:itemID="{00D72F9C-F76A-CC48-B7B1-D8D3A7D68CDE}">
   <ds:schemaRefs>
-    <ds:schemaRef ds:uri="http://schemas.microsoft.com/office/2006/metadata/properties"/>
-    <ds:schemaRef ds:uri="http://schemas.microsoft.com/office/infopath/2007/PartnerControls"/>
-    <ds:schemaRef ds:uri="498267d4-2a5a-4c72-99d3-cf7236a95ce8"/>
+    <ds:schemaRef ds:uri="http://schemas.openxmlformats.org/officeDocument/2006/bibliography"/>
   </ds:schemaRefs>
 </ds:datastoreItem>
 </file>
</xml_diff>

<commit_message>
added a join query
</commit_message>
<xml_diff>
--- a/Documentatie/Documentatie.docx
+++ b/Documentatie/Documentatie.docx
@@ -109,6 +109,12 @@
     <w:sdt>
       <w:sdtPr>
         <w:rPr>
+          <w:rFonts w:asciiTheme="minorHAnsi" w:eastAsiaTheme="minorHAnsi" w:hAnsiTheme="minorHAnsi" w:cstheme="minorBidi"/>
+          <w:b w:val="0"/>
+          <w:caps w:val="0"/>
+          <w:color w:val="5F5F5F" w:themeColor="text2" w:themeTint="BF"/>
+          <w:sz w:val="24"/>
+          <w:szCs w:val="24"/>
           <w:lang w:val="nl-NL"/>
         </w:rPr>
         <w:id w:val="498161497"/>
@@ -119,12 +125,7 @@
       </w:sdtPr>
       <w:sdtEndPr>
         <w:rPr>
-          <w:rFonts w:asciiTheme="minorHAnsi" w:eastAsiaTheme="minorHAnsi" w:hAnsiTheme="minorHAnsi" w:cstheme="minorBidi"/>
           <w:bCs/>
-          <w:caps w:val="0"/>
-          <w:color w:val="5F5F5F" w:themeColor="text2" w:themeTint="BF"/>
-          <w:sz w:val="24"/>
-          <w:szCs w:val="24"/>
           <w:lang w:val="en-US"/>
         </w:rPr>
       </w:sdtEndPr>
@@ -1067,46 +1068,6 @@
     </w:p>
     <w:p>
       <w:pPr>
-        <w:pStyle w:val="Subtitle"/>
-      </w:pPr>
-    </w:p>
-    <w:p>
-      <w:pPr>
-        <w:pStyle w:val="Subtitle"/>
-      </w:pPr>
-    </w:p>
-    <w:p>
-      <w:pPr>
-        <w:pStyle w:val="Subtitle"/>
-      </w:pPr>
-    </w:p>
-    <w:p>
-      <w:pPr>
-        <w:pStyle w:val="Subtitle"/>
-      </w:pPr>
-    </w:p>
-    <w:p>
-      <w:pPr>
-        <w:pStyle w:val="Subtitle"/>
-      </w:pPr>
-    </w:p>
-    <w:p>
-      <w:pPr>
-        <w:pStyle w:val="Subtitle"/>
-      </w:pPr>
-    </w:p>
-    <w:p>
-      <w:pPr>
-        <w:pStyle w:val="Subtitle"/>
-      </w:pPr>
-    </w:p>
-    <w:p>
-      <w:pPr>
-        <w:pStyle w:val="Subtitle"/>
-      </w:pPr>
-    </w:p>
-    <w:p>
-      <w:pPr>
         <w:pStyle w:val="Heading2"/>
         <w:rPr>
           <w:color w:val="002060"/>
@@ -1121,6 +1082,7 @@
           <w:sz w:val="36"/>
           <w:szCs w:val="32"/>
         </w:rPr>
+        <w:lastRenderedPageBreak/>
         <w:t>Requirements</w:t>
       </w:r>
       <w:bookmarkEnd w:id="0"/>
@@ -1329,7 +1291,6 @@
           <w:szCs w:val="22"/>
           <w:lang w:val="nl-NL"/>
         </w:rPr>
-        <w:lastRenderedPageBreak/>
         <w:t xml:space="preserve">B1. </w:t>
       </w:r>
       <w:r>
@@ -1621,6 +1582,7 @@
         <w:rPr>
           <w:lang w:val="nl-NL"/>
         </w:rPr>
+        <w:lastRenderedPageBreak/>
         <w:t xml:space="preserve">FR07. </w:t>
       </w:r>
       <w:r>
@@ -1846,7 +1808,6 @@
         <w:rPr>
           <w:lang w:val="nl-NL"/>
         </w:rPr>
-        <w:lastRenderedPageBreak/>
         <w:t>B1. De gebruiker kan maar 3 keer proberen in te loggen voordat er een timer aan vast zit.</w:t>
       </w:r>
     </w:p>
@@ -1977,7 +1938,6 @@
         </w:rPr>
       </w:pPr>
       <w:bookmarkStart w:id="3" w:name="_Toc74555145"/>
-      <w:proofErr w:type="spellStart"/>
       <w:r>
         <w:rPr>
           <w:color w:val="002060"/>
@@ -1985,17 +1945,8 @@
           <w:szCs w:val="32"/>
           <w:lang w:val="nl-NL"/>
         </w:rPr>
-        <w:t>Use</w:t>
-      </w:r>
-      <w:proofErr w:type="spellEnd"/>
-      <w:r>
-        <w:rPr>
-          <w:color w:val="002060"/>
-          <w:sz w:val="36"/>
-          <w:szCs w:val="32"/>
-          <w:lang w:val="nl-NL"/>
-        </w:rPr>
-        <w:t>-Cases</w:t>
+        <w:lastRenderedPageBreak/>
+        <w:t>Use-Cases</w:t>
       </w:r>
       <w:bookmarkEnd w:id="3"/>
     </w:p>
@@ -2567,7 +2518,6 @@
                 <w:sz w:val="24"/>
                 <w:lang w:val="nl-NL"/>
               </w:rPr>
-              <w:lastRenderedPageBreak/>
               <w:t>Samenvatting</w:t>
             </w:r>
           </w:p>
@@ -3581,7 +3531,6 @@
                 <w:sz w:val="24"/>
                 <w:lang w:val="nl-NL"/>
               </w:rPr>
-              <w:lastRenderedPageBreak/>
               <w:t>Samenvatting</w:t>
             </w:r>
           </w:p>
@@ -5219,62 +5168,6 @@
         </w:rPr>
       </w:pPr>
     </w:p>
-    <w:p>
-      <w:pPr>
-        <w:rPr>
-          <w:b/>
-          <w:lang w:val="nl-NL"/>
-        </w:rPr>
-      </w:pPr>
-    </w:p>
-    <w:p>
-      <w:pPr>
-        <w:rPr>
-          <w:b/>
-          <w:lang w:val="nl-NL"/>
-        </w:rPr>
-      </w:pPr>
-    </w:p>
-    <w:p>
-      <w:pPr>
-        <w:rPr>
-          <w:b/>
-          <w:lang w:val="nl-NL"/>
-        </w:rPr>
-      </w:pPr>
-    </w:p>
-    <w:p>
-      <w:pPr>
-        <w:rPr>
-          <w:b/>
-          <w:lang w:val="nl-NL"/>
-        </w:rPr>
-      </w:pPr>
-    </w:p>
-    <w:p>
-      <w:pPr>
-        <w:rPr>
-          <w:b/>
-          <w:lang w:val="nl-NL"/>
-        </w:rPr>
-      </w:pPr>
-    </w:p>
-    <w:p>
-      <w:pPr>
-        <w:rPr>
-          <w:b/>
-          <w:lang w:val="nl-NL"/>
-        </w:rPr>
-      </w:pPr>
-    </w:p>
-    <w:p>
-      <w:pPr>
-        <w:rPr>
-          <w:b/>
-          <w:lang w:val="nl-NL"/>
-        </w:rPr>
-      </w:pPr>
-    </w:p>
     <w:tbl>
       <w:tblPr>
         <w:tblStyle w:val="GridTable4"/>
@@ -5308,6 +5201,7 @@
                 <w:sz w:val="24"/>
                 <w:lang w:val="nl-NL"/>
               </w:rPr>
+              <w:lastRenderedPageBreak/>
               <w:t>Naam</w:t>
             </w:r>
           </w:p>
@@ -5531,7 +5425,6 @@
                 <w:sz w:val="24"/>
                 <w:lang w:val="nl-NL"/>
               </w:rPr>
-              <w:lastRenderedPageBreak/>
               <w:t>Scenario</w:t>
             </w:r>
           </w:p>
@@ -13607,56 +13500,6 @@
 </file>
 
 <file path=customXml/item1.xml><?xml version="1.0" encoding="utf-8"?>
-<?mso-contentType ?>
-<spe:Receivers xmlns:spe="http://schemas.microsoft.com/sharepoint/events">
-  <Receiver>
-    <Name>Document ID Generator</Name>
-    <Synchronization>Synchronous</Synchronization>
-    <Type>10001</Type>
-    <SequenceNumber>1000</SequenceNumber>
-    <Url/>
-    <Assembly>Microsoft.Office.DocumentManagement, Version=15.0.0.0, Culture=neutral, PublicKeyToken=71e9bce111e9429c</Assembly>
-    <Class>Microsoft.Office.DocumentManagement.Internal.DocIdHandler</Class>
-    <Data/>
-    <Filter/>
-  </Receiver>
-  <Receiver>
-    <Name>Document ID Generator</Name>
-    <Synchronization>Synchronous</Synchronization>
-    <Type>10002</Type>
-    <SequenceNumber>1001</SequenceNumber>
-    <Url/>
-    <Assembly>Microsoft.Office.DocumentManagement, Version=15.0.0.0, Culture=neutral, PublicKeyToken=71e9bce111e9429c</Assembly>
-    <Class>Microsoft.Office.DocumentManagement.Internal.DocIdHandler</Class>
-    <Data/>
-    <Filter/>
-  </Receiver>
-  <Receiver>
-    <Name>Document ID Generator</Name>
-    <Synchronization>Synchronous</Synchronization>
-    <Type>10004</Type>
-    <SequenceNumber>1002</SequenceNumber>
-    <Url/>
-    <Assembly>Microsoft.Office.DocumentManagement, Version=15.0.0.0, Culture=neutral, PublicKeyToken=71e9bce111e9429c</Assembly>
-    <Class>Microsoft.Office.DocumentManagement.Internal.DocIdHandler</Class>
-    <Data/>
-    <Filter/>
-  </Receiver>
-  <Receiver>
-    <Name>Document ID Generator</Name>
-    <Synchronization>Synchronous</Synchronization>
-    <Type>10006</Type>
-    <SequenceNumber>1003</SequenceNumber>
-    <Url/>
-    <Assembly>Microsoft.Office.DocumentManagement, Version=15.0.0.0, Culture=neutral, PublicKeyToken=71e9bce111e9429c</Assembly>
-    <Class>Microsoft.Office.DocumentManagement.Internal.DocIdHandler</Class>
-    <Data/>
-    <Filter/>
-  </Receiver>
-</spe:Receivers>
-</file>
-
-<file path=customXml/item2.xml><?xml version="1.0" encoding="utf-8"?>
 <ct:contentTypeSchema xmlns:ct="http://schemas.microsoft.com/office/2006/metadata/contentType" xmlns:ma="http://schemas.microsoft.com/office/2006/metadata/properties/metaAttributes" ct:_="" ma:_="" ma:contentTypeName="Document" ma:contentTypeID="0x010100012E2E405031D74DB051ADDB3D34E572" ma:contentTypeVersion="5" ma:contentTypeDescription="Create a new document." ma:contentTypeScope="" ma:versionID="e0009f9404bcb9590f313d2c358460f1">
   <xsd:schema xmlns:xsd="http://www.w3.org/2001/XMLSchema" xmlns:xs="http://www.w3.org/2001/XMLSchema" xmlns:p="http://schemas.microsoft.com/office/2006/metadata/properties" xmlns:ns2="498267d4-2a5a-4c72-99d3-cf7236a95ce8" targetNamespace="http://schemas.microsoft.com/office/2006/metadata/properties" ma:root="true" ma:fieldsID="06e76fce95f74677884cb27b0c6533f2" ns2:_="">
     <xsd:import namespace="498267d4-2a5a-4c72-99d3-cf7236a95ce8"/>
@@ -13835,7 +13678,70 @@
 </ct:contentTypeSchema>
 </file>
 
+<file path=customXml/item2.xml><?xml version="1.0" encoding="utf-8"?>
+<?mso-contentType ?>
+<spe:Receivers xmlns:spe="http://schemas.microsoft.com/sharepoint/events">
+  <Receiver>
+    <Name>Document ID Generator</Name>
+    <Synchronization>Synchronous</Synchronization>
+    <Type>10001</Type>
+    <SequenceNumber>1000</SequenceNumber>
+    <Url/>
+    <Assembly>Microsoft.Office.DocumentManagement, Version=15.0.0.0, Culture=neutral, PublicKeyToken=71e9bce111e9429c</Assembly>
+    <Class>Microsoft.Office.DocumentManagement.Internal.DocIdHandler</Class>
+    <Data/>
+    <Filter/>
+  </Receiver>
+  <Receiver>
+    <Name>Document ID Generator</Name>
+    <Synchronization>Synchronous</Synchronization>
+    <Type>10002</Type>
+    <SequenceNumber>1001</SequenceNumber>
+    <Url/>
+    <Assembly>Microsoft.Office.DocumentManagement, Version=15.0.0.0, Culture=neutral, PublicKeyToken=71e9bce111e9429c</Assembly>
+    <Class>Microsoft.Office.DocumentManagement.Internal.DocIdHandler</Class>
+    <Data/>
+    <Filter/>
+  </Receiver>
+  <Receiver>
+    <Name>Document ID Generator</Name>
+    <Synchronization>Synchronous</Synchronization>
+    <Type>10004</Type>
+    <SequenceNumber>1002</SequenceNumber>
+    <Url/>
+    <Assembly>Microsoft.Office.DocumentManagement, Version=15.0.0.0, Culture=neutral, PublicKeyToken=71e9bce111e9429c</Assembly>
+    <Class>Microsoft.Office.DocumentManagement.Internal.DocIdHandler</Class>
+    <Data/>
+    <Filter/>
+  </Receiver>
+  <Receiver>
+    <Name>Document ID Generator</Name>
+    <Synchronization>Synchronous</Synchronization>
+    <Type>10006</Type>
+    <SequenceNumber>1003</SequenceNumber>
+    <Url/>
+    <Assembly>Microsoft.Office.DocumentManagement, Version=15.0.0.0, Culture=neutral, PublicKeyToken=71e9bce111e9429c</Assembly>
+    <Class>Microsoft.Office.DocumentManagement.Internal.DocIdHandler</Class>
+    <Data/>
+    <Filter/>
+  </Receiver>
+</spe:Receivers>
+</file>
+
 <file path=customXml/item3.xml><?xml version="1.0" encoding="utf-8"?>
+<b:Sources xmlns:b="http://schemas.openxmlformats.org/officeDocument/2006/bibliography" xmlns="http://schemas.openxmlformats.org/officeDocument/2006/bibliography" SelectedStyle="\apasixtheditionofficeonline.xsl" StyleName="APA" Version="6"/>
+</file>
+
+<file path=customXml/item4.xml><?xml version="1.0" encoding="utf-8"?>
+<?mso-contentType ?>
+<FormTemplates xmlns="http://schemas.microsoft.com/sharepoint/v3/contenttype/forms">
+  <Display>DocumentLibraryForm</Display>
+  <Edit>DocumentLibraryForm</Edit>
+  <New>DocumentLibraryForm</New>
+</FormTemplates>
+</file>
+
+<file path=customXml/item5.xml><?xml version="1.0" encoding="utf-8"?>
 <p:properties xmlns:p="http://schemas.microsoft.com/office/2006/metadata/properties" xmlns:xsi="http://www.w3.org/2001/XMLSchema-instance" xmlns:pc="http://schemas.microsoft.com/office/infopath/2007/PartnerControls">
   <documentManagement>
     <_dlc_DocId xmlns="498267d4-2a5a-4c72-99d3-cf7236a95ce8">CTQFD2CFPMXN-979-676</_dlc_DocId>
@@ -13856,28 +13762,7 @@
 </p:properties>
 </file>
 
-<file path=customXml/item4.xml><?xml version="1.0" encoding="utf-8"?>
-<?mso-contentType ?>
-<FormTemplates xmlns="http://schemas.microsoft.com/sharepoint/v3/contenttype/forms">
-  <Display>DocumentLibraryForm</Display>
-  <Edit>DocumentLibraryForm</Edit>
-  <New>DocumentLibraryForm</New>
-</FormTemplates>
-</file>
-
-<file path=customXml/item5.xml><?xml version="1.0" encoding="utf-8"?>
-<b:Sources xmlns:b="http://schemas.openxmlformats.org/officeDocument/2006/bibliography" xmlns="http://schemas.openxmlformats.org/officeDocument/2006/bibliography" SelectedStyle="\apasixtheditionofficeonline.xsl" StyleName="APA" Version="6"/>
-</file>
-
 <file path=customXml/itemProps1.xml><?xml version="1.0" encoding="utf-8"?>
-<ds:datastoreItem xmlns:ds="http://schemas.openxmlformats.org/officeDocument/2006/customXml" ds:itemID="{D7FA49B8-B6EE-4B3F-B22F-E9F8C6A00940}">
-  <ds:schemaRefs>
-    <ds:schemaRef ds:uri="http://schemas.microsoft.com/sharepoint/events"/>
-  </ds:schemaRefs>
-</ds:datastoreItem>
-</file>
-
-<file path=customXml/itemProps2.xml><?xml version="1.0" encoding="utf-8"?>
 <ds:datastoreItem xmlns:ds="http://schemas.openxmlformats.org/officeDocument/2006/customXml" ds:itemID="{400DB6FE-DF17-4741-ACCE-BDED9F9E13D9}">
   <ds:schemaRefs>
     <ds:schemaRef ds:uri="http://schemas.microsoft.com/office/2006/metadata/contentType"/>
@@ -13895,12 +13780,18 @@
 </ds:datastoreItem>
 </file>
 
+<file path=customXml/itemProps2.xml><?xml version="1.0" encoding="utf-8"?>
+<ds:datastoreItem xmlns:ds="http://schemas.openxmlformats.org/officeDocument/2006/customXml" ds:itemID="{D7FA49B8-B6EE-4B3F-B22F-E9F8C6A00940}">
+  <ds:schemaRefs>
+    <ds:schemaRef ds:uri="http://schemas.microsoft.com/sharepoint/events"/>
+  </ds:schemaRefs>
+</ds:datastoreItem>
+</file>
+
 <file path=customXml/itemProps3.xml><?xml version="1.0" encoding="utf-8"?>
-<ds:datastoreItem xmlns:ds="http://schemas.openxmlformats.org/officeDocument/2006/customXml" ds:itemID="{4A3CED26-0910-4819-874B-D8E2CCD421FE}">
+<ds:datastoreItem xmlns:ds="http://schemas.openxmlformats.org/officeDocument/2006/customXml" ds:itemID="{00D72F9C-F76A-CC48-B7B1-D8D3A7D68CDE}">
   <ds:schemaRefs>
-    <ds:schemaRef ds:uri="http://schemas.microsoft.com/office/2006/metadata/properties"/>
-    <ds:schemaRef ds:uri="http://schemas.microsoft.com/office/infopath/2007/PartnerControls"/>
-    <ds:schemaRef ds:uri="498267d4-2a5a-4c72-99d3-cf7236a95ce8"/>
+    <ds:schemaRef ds:uri="http://schemas.openxmlformats.org/officeDocument/2006/bibliography"/>
   </ds:schemaRefs>
 </ds:datastoreItem>
 </file>
@@ -13914,9 +13805,11 @@
 </file>
 
 <file path=customXml/itemProps5.xml><?xml version="1.0" encoding="utf-8"?>
-<ds:datastoreItem xmlns:ds="http://schemas.openxmlformats.org/officeDocument/2006/customXml" ds:itemID="{00D72F9C-F76A-CC48-B7B1-D8D3A7D68CDE}">
+<ds:datastoreItem xmlns:ds="http://schemas.openxmlformats.org/officeDocument/2006/customXml" ds:itemID="{4A3CED26-0910-4819-874B-D8E2CCD421FE}">
   <ds:schemaRefs>
-    <ds:schemaRef ds:uri="http://schemas.openxmlformats.org/officeDocument/2006/bibliography"/>
+    <ds:schemaRef ds:uri="http://schemas.microsoft.com/office/2006/metadata/properties"/>
+    <ds:schemaRef ds:uri="http://schemas.microsoft.com/office/infopath/2007/PartnerControls"/>
+    <ds:schemaRef ds:uri="498267d4-2a5a-4c72-99d3-cf7236a95ce8"/>
   </ds:schemaRefs>
 </ds:datastoreItem>
 </file>
</xml_diff>